<commit_message>
updated learning document on dec 2023
</commit_message>
<xml_diff>
--- a/GIT.docx
+++ b/GIT.docx
@@ -1,6 +1,6 @@
 
 <file path=word/document.xml><?xml version="1.0" encoding="utf-8"?>
-<w:document xmlns:wpc="http://schemas.microsoft.com/office/word/2010/wordprocessingCanvas" xmlns:cx="http://schemas.microsoft.com/office/drawing/2014/chartex" xmlns:cx1="http://schemas.microsoft.com/office/drawing/2015/9/8/chartex" xmlns:cx2="http://schemas.microsoft.com/office/drawing/2015/10/21/chartex" xmlns:cx3="http://schemas.microsoft.com/office/drawing/2016/5/9/chartex" xmlns:cx4="http://schemas.microsoft.com/office/drawing/2016/5/10/chartex" xmlns:cx5="http://schemas.microsoft.com/office/drawing/2016/5/11/chartex" xmlns:cx6="http://schemas.microsoft.com/office/drawing/2016/5/12/chartex" xmlns:cx7="http://schemas.microsoft.com/office/drawing/2016/5/13/chartex" xmlns:cx8="http://schemas.microsoft.com/office/drawing/2016/5/14/chartex" xmlns:mc="http://schemas.openxmlformats.org/markup-compatibility/2006" xmlns:aink="http://schemas.microsoft.com/office/drawing/2016/ink" xmlns:am3d="http://schemas.microsoft.com/office/drawing/2017/model3d" xmlns:o="urn:schemas-microsoft-com:office:office" xmlns:oel="http://schemas.microsoft.com/office/2019/extlst" xmlns:r="http://schemas.openxmlformats.org/officeDocument/2006/relationships" xmlns:m="http://schemas.openxmlformats.org/officeDocument/2006/math" xmlns:v="urn:schemas-microsoft-com:vml" xmlns:wp14="http://schemas.microsoft.com/office/word/2010/wordprocessingDrawing" xmlns:wp="http://schemas.openxmlformats.org/drawingml/2006/wordprocessingDrawing" xmlns:w10="urn:schemas-microsoft-com:office:word" xmlns:w="http://schemas.openxmlformats.org/wordprocessingml/2006/main" xmlns:w14="http://schemas.microsoft.com/office/word/2010/wordml" xmlns:w15="http://schemas.microsoft.com/office/word/2012/wordml" xmlns:w16cex="http://schemas.microsoft.com/office/word/2018/wordml/cex" xmlns:w16cid="http://schemas.microsoft.com/office/word/2016/wordml/cid" xmlns:w16="http://schemas.microsoft.com/office/word/2018/wordml" xmlns:w16sdtdh="http://schemas.microsoft.com/office/word/2020/wordml/sdtdatahash" xmlns:w16se="http://schemas.microsoft.com/office/word/2015/wordml/symex" xmlns:wpg="http://schemas.microsoft.com/office/word/2010/wordprocessingGroup" xmlns:wpi="http://schemas.microsoft.com/office/word/2010/wordprocessingInk" xmlns:wne="http://schemas.microsoft.com/office/word/2006/wordml" xmlns:wps="http://schemas.microsoft.com/office/word/2010/wordprocessingShape" mc:Ignorable="w14 w15 w16se w16cid w16 w16cex w16sdtdh wp14">
+<w:document xmlns:wpc="http://schemas.microsoft.com/office/word/2010/wordprocessingCanvas" xmlns:cx="http://schemas.microsoft.com/office/drawing/2014/chartex" xmlns:cx1="http://schemas.microsoft.com/office/drawing/2015/9/8/chartex" xmlns:cx2="http://schemas.microsoft.com/office/drawing/2015/10/21/chartex" xmlns:cx3="http://schemas.microsoft.com/office/drawing/2016/5/9/chartex" xmlns:cx4="http://schemas.microsoft.com/office/drawing/2016/5/10/chartex" xmlns:cx5="http://schemas.microsoft.com/office/drawing/2016/5/11/chartex" xmlns:cx6="http://schemas.microsoft.com/office/drawing/2016/5/12/chartex" xmlns:cx7="http://schemas.microsoft.com/office/drawing/2016/5/13/chartex" xmlns:cx8="http://schemas.microsoft.com/office/drawing/2016/5/14/chartex" xmlns:mc="http://schemas.openxmlformats.org/markup-compatibility/2006" xmlns:aink="http://schemas.microsoft.com/office/drawing/2016/ink" xmlns:am3d="http://schemas.microsoft.com/office/drawing/2017/model3d" xmlns:o="urn:schemas-microsoft-com:office:office" xmlns:oel="http://schemas.microsoft.com/office/2019/extlst" xmlns:r="http://schemas.openxmlformats.org/officeDocument/2006/relationships" xmlns:m="http://schemas.openxmlformats.org/officeDocument/2006/math" xmlns:v="urn:schemas-microsoft-com:vml" xmlns:wp14="http://schemas.microsoft.com/office/word/2010/wordprocessingDrawing" xmlns:wp="http://schemas.openxmlformats.org/drawingml/2006/wordprocessingDrawing" xmlns:w10="urn:schemas-microsoft-com:office:word" xmlns:w="http://schemas.openxmlformats.org/wordprocessingml/2006/main" xmlns:w14="http://schemas.microsoft.com/office/word/2010/wordml" xmlns:w15="http://schemas.microsoft.com/office/word/2012/wordml" xmlns:w16cex="http://schemas.microsoft.com/office/word/2018/wordml/cex" xmlns:w16cid="http://schemas.microsoft.com/office/word/2016/wordml/cid" xmlns:w16="http://schemas.microsoft.com/office/word/2018/wordml" xmlns:w16du="http://schemas.microsoft.com/office/word/2023/wordml/word16du" xmlns:w16sdtdh="http://schemas.microsoft.com/office/word/2020/wordml/sdtdatahash" xmlns:w16se="http://schemas.microsoft.com/office/word/2015/wordml/symex" xmlns:wpg="http://schemas.microsoft.com/office/word/2010/wordprocessingGroup" xmlns:wpi="http://schemas.microsoft.com/office/word/2010/wordprocessingInk" xmlns:wne="http://schemas.microsoft.com/office/word/2006/wordml" xmlns:wps="http://schemas.microsoft.com/office/word/2010/wordprocessingShape" mc:Ignorable="w14 w15 w16se w16cid w16 w16cex w16sdtdh wp14">
   <w:body>
     <w:p>
       <w:pPr>
@@ -15,8 +15,13 @@
         <w:pStyle w:val="NoSpacing"/>
       </w:pPr>
       <w:r>
-        <w:t>What is GIT ?</w:t>
-      </w:r>
+        <w:t xml:space="preserve">What is </w:t>
+      </w:r>
+      <w:proofErr w:type="gramStart"/>
+      <w:r>
+        <w:t>GIT ?</w:t>
+      </w:r>
+      <w:proofErr w:type="gramEnd"/>
     </w:p>
     <w:p>
       <w:pPr>
@@ -31,8 +36,13 @@
         <w:pStyle w:val="NoSpacing"/>
       </w:pPr>
       <w:r>
-        <w:t>Difference between GIT and GITHUB ?</w:t>
-      </w:r>
+        <w:t xml:space="preserve">Difference between GIT and </w:t>
+      </w:r>
+      <w:proofErr w:type="gramStart"/>
+      <w:r>
+        <w:t>GITHUB ?</w:t>
+      </w:r>
+      <w:proofErr w:type="gramEnd"/>
     </w:p>
     <w:p>
       <w:pPr>
@@ -958,6 +968,8 @@
           <w:b/>
           <w:bCs/>
           <w:color w:val="FF0000"/>
+          <w:sz w:val="28"/>
+          <w:szCs w:val="28"/>
         </w:rPr>
       </w:pPr>
       <w:r>
@@ -965,9 +977,23 @@
           <w:b/>
           <w:bCs/>
           <w:color w:val="FF0000"/>
-        </w:rPr>
-        <w:t>Types of version control system :</w:t>
-      </w:r>
+          <w:sz w:val="28"/>
+          <w:szCs w:val="28"/>
+        </w:rPr>
+        <w:t xml:space="preserve">Types of version control </w:t>
+      </w:r>
+      <w:proofErr w:type="gramStart"/>
+      <w:r>
+        <w:rPr>
+          <w:b/>
+          <w:bCs/>
+          <w:color w:val="FF0000"/>
+          <w:sz w:val="28"/>
+          <w:szCs w:val="28"/>
+        </w:rPr>
+        <w:t>system :</w:t>
+      </w:r>
+      <w:proofErr w:type="gramEnd"/>
     </w:p>
     <w:p>
       <w:pPr>
@@ -1007,34 +1033,38 @@
       <w:pPr>
         <w:pStyle w:val="NoSpacing"/>
         <w:rPr>
+          <w:sz w:val="28"/>
+          <w:szCs w:val="28"/>
+        </w:rPr>
+      </w:pPr>
+      <w:r>
+        <w:rPr>
           <w:b/>
           <w:bCs/>
           <w:color w:val="FF0000"/>
-        </w:rPr>
-      </w:pPr>
+          <w:sz w:val="28"/>
+          <w:szCs w:val="28"/>
+        </w:rPr>
+        <w:t xml:space="preserve">Centralized version control </w:t>
+      </w:r>
+      <w:proofErr w:type="gramStart"/>
       <w:r>
         <w:rPr>
           <w:b/>
           <w:bCs/>
           <w:color w:val="FF0000"/>
-        </w:rPr>
-        <w:t>Centralized version control system :</w:t>
-      </w:r>
-    </w:p>
-    <w:p>
-      <w:pPr>
-        <w:pStyle w:val="NoSpacing"/>
-      </w:pPr>
-    </w:p>
-    <w:p>
-      <w:pPr>
-        <w:pStyle w:val="NoSpacing"/>
-      </w:pPr>
-      <w:r>
-        <w:rPr>
-          <w:noProof/>
-        </w:rPr>
-        <w:lastRenderedPageBreak/>
+          <w:sz w:val="28"/>
+          <w:szCs w:val="28"/>
+        </w:rPr>
+        <w:t>system :</w:t>
+      </w:r>
+      <w:proofErr w:type="gramEnd"/>
+      <w:r>
+        <w:rPr>
+          <w:noProof/>
+          <w:sz w:val="28"/>
+          <w:szCs w:val="28"/>
+        </w:rPr>
         <w:drawing>
           <wp:inline distT="0" distB="0" distL="0" distR="0" wp14:anchorId="1B4635E6" wp14:editId="4803A888">
             <wp:extent cx="6645910" cy="3442335"/>
@@ -1205,8 +1235,13 @@
           <w:numId w:val="9"/>
         </w:numPr>
       </w:pPr>
-      <w:r>
-        <w:t>Ex : Git , Mercurial</w:t>
+      <w:proofErr w:type="gramStart"/>
+      <w:r>
+        <w:t>Ex :</w:t>
+      </w:r>
+      <w:proofErr w:type="gramEnd"/>
+      <w:r>
+        <w:t xml:space="preserve"> Git , Mercurial</w:t>
       </w:r>
     </w:p>
     <w:p>
@@ -1234,9 +1269,18 @@
           <w:bCs/>
           <w:color w:val="FF0000"/>
         </w:rPr>
-        <w:lastRenderedPageBreak/>
-        <w:t>Why GIT :</w:t>
-      </w:r>
+        <w:t xml:space="preserve">Why </w:t>
+      </w:r>
+      <w:proofErr w:type="gramStart"/>
+      <w:r>
+        <w:rPr>
+          <w:b/>
+          <w:bCs/>
+          <w:color w:val="FF0000"/>
+        </w:rPr>
+        <w:t>GIT :</w:t>
+      </w:r>
+      <w:proofErr w:type="gramEnd"/>
     </w:p>
     <w:p>
       <w:pPr>
@@ -1247,7 +1291,43 @@
         </w:numPr>
       </w:pPr>
       <w:r>
-        <w:t>Open source. Its free and can be implemented in Kuberenetes, gitops abd integration with jenkinsabd other devops tools.</w:t>
+        <w:t xml:space="preserve">Open source. Its free and can be implemented in </w:t>
+      </w:r>
+      <w:proofErr w:type="spellStart"/>
+      <w:r>
+        <w:t>Kuberenetes</w:t>
+      </w:r>
+      <w:proofErr w:type="spellEnd"/>
+      <w:r>
+        <w:t xml:space="preserve">, </w:t>
+      </w:r>
+      <w:proofErr w:type="spellStart"/>
+      <w:r>
+        <w:t>gitops</w:t>
+      </w:r>
+      <w:proofErr w:type="spellEnd"/>
+      <w:r>
+        <w:t xml:space="preserve"> </w:t>
+      </w:r>
+      <w:r>
+        <w:t>and</w:t>
+      </w:r>
+      <w:r>
+        <w:t xml:space="preserve"> integration with </w:t>
+      </w:r>
+      <w:r>
+        <w:t>Jenkins and</w:t>
+      </w:r>
+      <w:r>
+        <w:t xml:space="preserve"> other </w:t>
+      </w:r>
+      <w:proofErr w:type="spellStart"/>
+      <w:r>
+        <w:t>devops</w:t>
+      </w:r>
+      <w:proofErr w:type="spellEnd"/>
+      <w:r>
+        <w:t xml:space="preserve"> tools.</w:t>
       </w:r>
     </w:p>
     <w:p>
@@ -1294,31 +1374,43 @@
           <w:bCs/>
           <w:color w:val="FF0000"/>
         </w:rPr>
-        <w:t>Git VS GitHub :</w:t>
-      </w:r>
-    </w:p>
-    <w:p>
-      <w:pPr>
-        <w:pStyle w:val="NoSpacing"/>
-      </w:pPr>
-    </w:p>
-    <w:p>
-      <w:pPr>
-        <w:pStyle w:val="NoSpacing"/>
+        <w:t xml:space="preserve">Git VS </w:t>
+      </w:r>
+      <w:proofErr w:type="gramStart"/>
+      <w:r>
         <w:rPr>
           <w:b/>
           <w:bCs/>
           <w:color w:val="FF0000"/>
         </w:rPr>
-      </w:pPr>
-      <w:r>
+        <w:t>GitHub :</w:t>
+      </w:r>
+      <w:proofErr w:type="gramEnd"/>
+    </w:p>
+    <w:p>
+      <w:pPr>
+        <w:pStyle w:val="NoSpacing"/>
+      </w:pPr>
+    </w:p>
+    <w:p>
+      <w:pPr>
+        <w:pStyle w:val="NoSpacing"/>
         <w:rPr>
           <w:b/>
           <w:bCs/>
           <w:color w:val="FF0000"/>
         </w:rPr>
+      </w:pPr>
+      <w:proofErr w:type="gramStart"/>
+      <w:r>
+        <w:rPr>
+          <w:b/>
+          <w:bCs/>
+          <w:color w:val="FF0000"/>
+        </w:rPr>
         <w:t>Git :</w:t>
       </w:r>
+      <w:proofErr w:type="gramEnd"/>
     </w:p>
     <w:p>
       <w:pPr>
@@ -1388,8 +1480,18 @@
           <w:bCs/>
           <w:color w:val="FF0000"/>
         </w:rPr>
-        <w:t>Git hub :</w:t>
-      </w:r>
+        <w:t xml:space="preserve">Git </w:t>
+      </w:r>
+      <w:proofErr w:type="gramStart"/>
+      <w:r>
+        <w:rPr>
+          <w:b/>
+          <w:bCs/>
+          <w:color w:val="FF0000"/>
+        </w:rPr>
+        <w:t>hub :</w:t>
+      </w:r>
+      <w:proofErr w:type="gramEnd"/>
     </w:p>
     <w:p>
       <w:pPr>
@@ -1399,8 +1501,13 @@
           <w:numId w:val="12"/>
         </w:numPr>
       </w:pPr>
-      <w:r>
-        <w:t>Github is a GIT repository hosting services with other features.</w:t>
+      <w:proofErr w:type="spellStart"/>
+      <w:r>
+        <w:t>Github</w:t>
+      </w:r>
+      <w:proofErr w:type="spellEnd"/>
+      <w:r>
+        <w:t xml:space="preserve"> is a GIT repository hosting services with other features.</w:t>
       </w:r>
     </w:p>
     <w:p>
@@ -1436,7 +1543,15 @@
         </w:numPr>
       </w:pPr>
       <w:r>
-        <w:t>Not open source. Github is having both free and paid service.</w:t>
+        <w:t xml:space="preserve">Not open source. </w:t>
+      </w:r>
+      <w:proofErr w:type="spellStart"/>
+      <w:r>
+        <w:t>Github</w:t>
+      </w:r>
+      <w:proofErr w:type="spellEnd"/>
+      <w:r>
+        <w:t xml:space="preserve"> is having both free and paid service.</w:t>
       </w:r>
     </w:p>
     <w:p>
@@ -1459,8 +1574,18 @@
           <w:bCs/>
           <w:color w:val="FF0000"/>
         </w:rPr>
-        <w:t>Ways to use GIT :</w:t>
-      </w:r>
+        <w:t xml:space="preserve">Ways to use </w:t>
+      </w:r>
+      <w:proofErr w:type="gramStart"/>
+      <w:r>
+        <w:rPr>
+          <w:b/>
+          <w:bCs/>
+          <w:color w:val="FF0000"/>
+        </w:rPr>
+        <w:t>GIT :</w:t>
+      </w:r>
+      <w:proofErr w:type="gramEnd"/>
     </w:p>
     <w:p>
       <w:pPr>
@@ -1500,8 +1625,36 @@
         </w:numPr>
       </w:pPr>
       <w:r>
-        <w:t>Within devops tools.</w:t>
-      </w:r>
+        <w:t xml:space="preserve">Within </w:t>
+      </w:r>
+      <w:proofErr w:type="spellStart"/>
+      <w:r>
+        <w:t>devops</w:t>
+      </w:r>
+      <w:proofErr w:type="spellEnd"/>
+      <w:r>
+        <w:t xml:space="preserve"> tools.</w:t>
+      </w:r>
+    </w:p>
+    <w:p>
+      <w:pPr>
+        <w:pStyle w:val="NoSpacing"/>
+      </w:pPr>
+    </w:p>
+    <w:p>
+      <w:pPr>
+        <w:pStyle w:val="NoSpacing"/>
+      </w:pPr>
+    </w:p>
+    <w:p>
+      <w:pPr>
+        <w:pStyle w:val="NoSpacing"/>
+      </w:pPr>
+    </w:p>
+    <w:p>
+      <w:pPr>
+        <w:pStyle w:val="NoSpacing"/>
+      </w:pPr>
     </w:p>
     <w:p>
       <w:pPr>
@@ -1686,10 +1839,33 @@
     <w:p>
       <w:pPr>
         <w:pStyle w:val="NoSpacing"/>
+      </w:pPr>
+    </w:p>
+    <w:p>
+      <w:pPr>
+        <w:pStyle w:val="NoSpacing"/>
+      </w:pPr>
+    </w:p>
+    <w:p>
+      <w:pPr>
+        <w:pStyle w:val="NoSpacing"/>
+      </w:pPr>
+    </w:p>
+    <w:p>
+      <w:pPr>
+        <w:pStyle w:val="NoSpacing"/>
+      </w:pPr>
+    </w:p>
+    <w:p>
+      <w:pPr>
+        <w:pStyle w:val="NoSpacing"/>
+        <w:jc w:val="center"/>
         <w:rPr>
           <w:b/>
           <w:bCs/>
           <w:color w:val="FF0000"/>
+          <w:sz w:val="32"/>
+          <w:szCs w:val="32"/>
         </w:rPr>
       </w:pPr>
       <w:r>
@@ -1697,19 +1873,34 @@
           <w:b/>
           <w:bCs/>
           <w:color w:val="FF0000"/>
-        </w:rPr>
-        <w:t>Branch and Merging :</w:t>
-      </w:r>
-    </w:p>
-    <w:p>
-      <w:pPr>
-        <w:pStyle w:val="NoSpacing"/>
-      </w:pPr>
+          <w:sz w:val="32"/>
+          <w:szCs w:val="32"/>
+        </w:rPr>
+        <w:t xml:space="preserve">Branch and </w:t>
+      </w:r>
+      <w:proofErr w:type="gramStart"/>
       <w:r>
         <w:rPr>
           <w:b/>
           <w:bCs/>
           <w:color w:val="FF0000"/>
+          <w:sz w:val="32"/>
+          <w:szCs w:val="32"/>
+        </w:rPr>
+        <w:t>Merging :</w:t>
+      </w:r>
+      <w:proofErr w:type="gramEnd"/>
+    </w:p>
+    <w:p>
+      <w:pPr>
+        <w:pStyle w:val="NoSpacing"/>
+      </w:pPr>
+      <w:proofErr w:type="gramStart"/>
+      <w:r>
+        <w:rPr>
+          <w:b/>
+          <w:bCs/>
+          <w:color w:val="FF0000"/>
         </w:rPr>
         <w:t>Branch</w:t>
       </w:r>
@@ -1722,6 +1913,7 @@
       <w:r>
         <w:t>:</w:t>
       </w:r>
+      <w:proofErr w:type="gramEnd"/>
     </w:p>
     <w:p>
       <w:pPr>
@@ -1756,7 +1948,6 @@
         </w:numPr>
       </w:pPr>
       <w:r>
-        <w:lastRenderedPageBreak/>
         <w:t>No code is copied</w:t>
       </w:r>
     </w:p>
@@ -1886,7 +2077,23 @@
         </w:numPr>
       </w:pPr>
       <w:r>
-        <w:t>If no changes made on master branch, it is very fast to merge . No conflict.</w:t>
+        <w:t xml:space="preserve">If no changes </w:t>
+      </w:r>
+      <w:proofErr w:type="gramStart"/>
+      <w:r>
+        <w:t>made</w:t>
+      </w:r>
+      <w:proofErr w:type="gramEnd"/>
+      <w:r>
+        <w:t xml:space="preserve"> on master branch, it is very fast to </w:t>
+      </w:r>
+      <w:proofErr w:type="gramStart"/>
+      <w:r>
+        <w:t>merge .</w:t>
+      </w:r>
+      <w:proofErr w:type="gramEnd"/>
+      <w:r>
+        <w:t xml:space="preserve"> No conflict.</w:t>
       </w:r>
     </w:p>
     <w:p>
@@ -1923,6 +2130,7 @@
         <w:rPr>
           <w:noProof/>
         </w:rPr>
+        <w:lastRenderedPageBreak/>
         <w:drawing>
           <wp:inline distT="0" distB="0" distL="0" distR="0" wp14:anchorId="425DB8E3" wp14:editId="143C837D">
             <wp:extent cx="3692236" cy="2661754"/>
@@ -1986,7 +2194,13 @@
         </w:numPr>
       </w:pPr>
       <w:r>
-        <w:t>Just moving the branch to look at new commit id wont do merge.</w:t>
+        <w:t xml:space="preserve">Just moving the branch to look at new commit id </w:t>
+      </w:r>
+      <w:r>
+        <w:t>won’t</w:t>
+      </w:r>
+      <w:r>
+        <w:t xml:space="preserve"> do merge.</w:t>
       </w:r>
     </w:p>
     <w:p>
@@ -1998,7 +2212,19 @@
         </w:numPr>
       </w:pPr>
       <w:r>
-        <w:t>To merge in this scenario we use recursive three way merge.</w:t>
+        <w:t xml:space="preserve">To merge in this </w:t>
+      </w:r>
+      <w:r>
+        <w:t>scenario,</w:t>
+      </w:r>
+      <w:r>
+        <w:t xml:space="preserve"> we use recursive </w:t>
+      </w:r>
+      <w:r>
+        <w:t>three-way</w:t>
+      </w:r>
+      <w:r>
+        <w:t xml:space="preserve"> merge.</w:t>
       </w:r>
     </w:p>
     <w:p>
@@ -2034,7 +2260,13 @@
         </w:numPr>
       </w:pPr>
       <w:r>
-        <w:t>feature1 now merged with master. Git will choose fast forward or three way merge automatically.</w:t>
+        <w:t xml:space="preserve">feature1 now merged with master. Git will choose fast forward or </w:t>
+      </w:r>
+      <w:r>
+        <w:t>three-way</w:t>
+      </w:r>
+      <w:r>
+        <w:t xml:space="preserve"> merge automatically.</w:t>
       </w:r>
     </w:p>
     <w:p>
@@ -2099,8 +2331,13 @@
       <w:pPr>
         <w:pStyle w:val="NoSpacing"/>
       </w:pPr>
-      <w:r>
-        <w:t xml:space="preserve">Question : </w:t>
+      <w:proofErr w:type="gramStart"/>
+      <w:r>
+        <w:t>Question :</w:t>
+      </w:r>
+      <w:proofErr w:type="gramEnd"/>
+      <w:r>
+        <w:t xml:space="preserve"> </w:t>
       </w:r>
     </w:p>
     <w:p>
@@ -2148,8 +2385,13 @@
         <w:pStyle w:val="NoSpacing"/>
       </w:pPr>
       <w:r>
-        <w:t>on which branch feature2 will be crated ?</w:t>
-      </w:r>
+        <w:t xml:space="preserve">on which branch feature2 will be </w:t>
+      </w:r>
+      <w:proofErr w:type="gramStart"/>
+      <w:r>
+        <w:t>crated ?</w:t>
+      </w:r>
+      <w:proofErr w:type="gramEnd"/>
     </w:p>
     <w:p>
       <w:pPr>
@@ -2179,8 +2421,21 @@
         <w:pStyle w:val="NoSpacing"/>
       </w:pPr>
       <w:r>
-        <w:t>git branch new_branch old_branch</w:t>
-      </w:r>
+        <w:t xml:space="preserve">git branch </w:t>
+      </w:r>
+      <w:proofErr w:type="spellStart"/>
+      <w:r>
+        <w:t>new_branch</w:t>
+      </w:r>
+      <w:proofErr w:type="spellEnd"/>
+      <w:r>
+        <w:t xml:space="preserve"> </w:t>
+      </w:r>
+      <w:proofErr w:type="spellStart"/>
+      <w:r>
+        <w:t>old_branch</w:t>
+      </w:r>
+      <w:proofErr w:type="spellEnd"/>
       <w:r>
         <w:tab/>
       </w:r>
@@ -2297,23 +2552,32 @@
           <w:bCs/>
           <w:color w:val="FF0000"/>
         </w:rPr>
-        <w:t>Git hub to Local :</w:t>
-      </w:r>
-    </w:p>
-    <w:p>
-      <w:pPr>
-        <w:pStyle w:val="NoSpacing"/>
-      </w:pPr>
-    </w:p>
-    <w:p>
-      <w:pPr>
-        <w:pStyle w:val="NoSpacing"/>
-      </w:pPr>
-      <w:r>
-        <w:rPr>
-          <w:noProof/>
-        </w:rPr>
-        <w:lastRenderedPageBreak/>
+        <w:t xml:space="preserve">Git hub to </w:t>
+      </w:r>
+      <w:proofErr w:type="gramStart"/>
+      <w:r>
+        <w:rPr>
+          <w:b/>
+          <w:bCs/>
+          <w:color w:val="FF0000"/>
+        </w:rPr>
+        <w:t>Local :</w:t>
+      </w:r>
+      <w:proofErr w:type="gramEnd"/>
+    </w:p>
+    <w:p>
+      <w:pPr>
+        <w:pStyle w:val="NoSpacing"/>
+      </w:pPr>
+    </w:p>
+    <w:p>
+      <w:pPr>
+        <w:pStyle w:val="NoSpacing"/>
+      </w:pPr>
+      <w:r>
+        <w:rPr>
+          <w:noProof/>
+        </w:rPr>
         <w:drawing>
           <wp:inline distT="0" distB="0" distL="0" distR="0" wp14:anchorId="5D781754" wp14:editId="6821486E">
             <wp:extent cx="5618018" cy="2417691"/>
@@ -2418,7 +2682,13 @@
         </w:numPr>
       </w:pPr>
       <w:r>
-        <w:t>If you copy all the branches from remote repo, origin will be crated for all the braches.</w:t>
+        <w:t xml:space="preserve">If you copy all the branches from remote repo, origin will be crated for all the </w:t>
+      </w:r>
+      <w:r>
+        <w:t>branches</w:t>
+      </w:r>
+      <w:r>
+        <w:t>.</w:t>
       </w:r>
     </w:p>
     <w:p>
@@ -2538,8 +2808,18 @@
           <w:bCs/>
           <w:color w:val="FF0000"/>
         </w:rPr>
-        <w:t>Git hub remote out of sync with local :</w:t>
-      </w:r>
+        <w:t xml:space="preserve">Git hub remote out of sync with </w:t>
+      </w:r>
+      <w:proofErr w:type="gramStart"/>
+      <w:r>
+        <w:rPr>
+          <w:b/>
+          <w:bCs/>
+          <w:color w:val="FF0000"/>
+        </w:rPr>
+        <w:t>local :</w:t>
+      </w:r>
+      <w:proofErr w:type="gramEnd"/>
     </w:p>
     <w:p>
       <w:pPr>
@@ -2562,8 +2842,13 @@
         </w:numPr>
       </w:pPr>
       <w:r>
-        <w:t>In this case local repo is out of sync with remote .</w:t>
-      </w:r>
+        <w:t xml:space="preserve">In this case local repo is out of sync with </w:t>
+      </w:r>
+      <w:proofErr w:type="gramStart"/>
+      <w:r>
+        <w:t>remote .</w:t>
+      </w:r>
+      <w:proofErr w:type="gramEnd"/>
     </w:p>
     <w:p>
       <w:pPr>
@@ -2629,7 +2914,25 @@
         </w:numPr>
       </w:pPr>
       <w:r>
-        <w:t xml:space="preserve">Though new commit will be added into local wit updated files from remote. The main branch will the olf commit. </w:t>
+        <w:t>Though new commit will be added into local wit</w:t>
+      </w:r>
+      <w:r>
+        <w:t>h</w:t>
+      </w:r>
+      <w:r>
+        <w:t xml:space="preserve"> updated files from remote. The main branch will </w:t>
+      </w:r>
+      <w:r>
+        <w:t xml:space="preserve">have </w:t>
+      </w:r>
+      <w:r>
+        <w:t xml:space="preserve">the </w:t>
+      </w:r>
+      <w:r>
+        <w:t>old</w:t>
+      </w:r>
+      <w:r>
+        <w:t xml:space="preserve"> commit. </w:t>
       </w:r>
     </w:p>
     <w:p>
@@ -2653,7 +2956,23 @@
         </w:numPr>
       </w:pPr>
       <w:r>
-        <w:t>We have to use merge in this case to merge both the branch.</w:t>
+        <w:t xml:space="preserve">We </w:t>
+      </w:r>
+      <w:proofErr w:type="gramStart"/>
+      <w:r>
+        <w:t>have to</w:t>
+      </w:r>
+      <w:proofErr w:type="gramEnd"/>
+      <w:r>
+        <w:t xml:space="preserve"> use </w:t>
+      </w:r>
+      <w:proofErr w:type="gramStart"/>
+      <w:r>
+        <w:t>merge</w:t>
+      </w:r>
+      <w:proofErr w:type="gramEnd"/>
+      <w:r>
+        <w:t xml:space="preserve"> in this case to merge both the branch.</w:t>
       </w:r>
     </w:p>
     <w:p>
@@ -2665,7 +2984,6 @@
         </w:numPr>
       </w:pPr>
       <w:r>
-        <w:lastRenderedPageBreak/>
         <w:t>There way merging in case new files were created in both local and remote repo.</w:t>
       </w:r>
     </w:p>
@@ -2766,7 +3084,21 @@
         <w:rPr>
           <w:b/>
         </w:rPr>
-        <w:t>git branch  --no-merged</w:t>
+        <w:t xml:space="preserve">git </w:t>
+      </w:r>
+      <w:proofErr w:type="gramStart"/>
+      <w:r>
+        <w:rPr>
+          <w:b/>
+        </w:rPr>
+        <w:t>branch  --</w:t>
+      </w:r>
+      <w:proofErr w:type="gramEnd"/>
+      <w:r>
+        <w:rPr>
+          <w:b/>
+        </w:rPr>
+        <w:t>no-merged</w:t>
       </w:r>
       <w:r>
         <w:rPr>
@@ -2841,7 +3173,21 @@
         <w:rPr>
           <w:b/>
         </w:rPr>
-        <w:t>git branch  --all</w:t>
+        <w:t xml:space="preserve">git </w:t>
+      </w:r>
+      <w:proofErr w:type="gramStart"/>
+      <w:r>
+        <w:rPr>
+          <w:b/>
+        </w:rPr>
+        <w:t>branch  --</w:t>
+      </w:r>
+      <w:proofErr w:type="gramEnd"/>
+      <w:r>
+        <w:rPr>
+          <w:b/>
+        </w:rPr>
+        <w:t>all</w:t>
       </w:r>
       <w:r>
         <w:rPr>
@@ -2879,8 +3225,16 @@
         <w:rPr>
           <w:b/>
         </w:rPr>
-        <w:t>git remote -v</w:t>
-      </w:r>
+        <w:t xml:space="preserve">git </w:t>
+      </w:r>
+      <w:proofErr w:type="gramStart"/>
+      <w:r>
+        <w:rPr>
+          <w:b/>
+        </w:rPr>
+        <w:t>remote -v</w:t>
+      </w:r>
+      <w:proofErr w:type="gramEnd"/>
       <w:r>
         <w:rPr>
           <w:b/>
@@ -2913,8 +3267,13 @@
         <w:pStyle w:val="NoSpacing"/>
       </w:pPr>
       <w:r>
-        <w:t>Merging and fetching from remote :</w:t>
-      </w:r>
+        <w:t xml:space="preserve">Merging and fetching from </w:t>
+      </w:r>
+      <w:proofErr w:type="gramStart"/>
+      <w:r>
+        <w:t>remote :</w:t>
+      </w:r>
+      <w:proofErr w:type="gramEnd"/>
     </w:p>
     <w:p>
       <w:pPr>
@@ -2953,7 +3312,13 @@
         <w:sym w:font="Wingdings" w:char="F0E8"/>
       </w:r>
       <w:r>
-        <w:t xml:space="preserve"> it will create a folder inside your local repo with main brach and origin/main </w:t>
+        <w:t xml:space="preserve"> it will create a folder inside your local repo with main bra</w:t>
+      </w:r>
+      <w:r>
+        <w:t>n</w:t>
+      </w:r>
+      <w:r>
+        <w:t xml:space="preserve">ch and origin/main </w:t>
       </w:r>
       <w:r>
         <w:t>branch</w:t>
@@ -3190,7 +3555,20 @@
     <w:p/>
     <w:p>
       <w:r>
-        <w:t xml:space="preserve">git log --all  -oneline --stat  </w:t>
+        <w:t>git log --</w:t>
+      </w:r>
+      <w:proofErr w:type="gramStart"/>
+      <w:r>
+        <w:t>all  -</w:t>
+      </w:r>
+      <w:proofErr w:type="spellStart"/>
+      <w:proofErr w:type="gramEnd"/>
+      <w:r>
+        <w:t>oneline</w:t>
+      </w:r>
+      <w:proofErr w:type="spellEnd"/>
+      <w:r>
+        <w:t xml:space="preserve"> --stat  </w:t>
       </w:r>
       <w:r>
         <w:tab/>
@@ -3202,12 +3580,26 @@
         <w:sym w:font="Wingdings" w:char="F0E8"/>
       </w:r>
       <w:r>
-        <w:t xml:space="preserve"> it will display the log and shows the modifctaions of file for each commit</w:t>
-      </w:r>
-    </w:p>
-    <w:p>
-      <w:r>
-        <w:t xml:space="preserve">git log --oneline --all --patch </w:t>
+        <w:t xml:space="preserve"> it will display the log and shows the </w:t>
+      </w:r>
+      <w:r>
+        <w:t>modifications</w:t>
+      </w:r>
+      <w:r>
+        <w:t xml:space="preserve"> of file for each commit</w:t>
+      </w:r>
+    </w:p>
+    <w:p>
+      <w:r>
+        <w:t>git log --</w:t>
+      </w:r>
+      <w:proofErr w:type="spellStart"/>
+      <w:r>
+        <w:t>oneline</w:t>
+      </w:r>
+      <w:proofErr w:type="spellEnd"/>
+      <w:r>
+        <w:t xml:space="preserve"> --all --patch </w:t>
       </w:r>
     </w:p>
     <w:p>
@@ -3217,19 +3609,46 @@
     </w:p>
     <w:p>
       <w:r>
-        <w:t>git show &lt;commitid : filename&gt;</w:t>
-      </w:r>
-    </w:p>
-    <w:p>
-      <w:r>
-        <w:t>git ls -tree &lt;commitid&gt;</w:t>
+        <w:lastRenderedPageBreak/>
+        <w:t>git show &lt;</w:t>
+      </w:r>
+      <w:proofErr w:type="spellStart"/>
+      <w:proofErr w:type="gramStart"/>
+      <w:r>
+        <w:t>commitid</w:t>
+      </w:r>
+      <w:proofErr w:type="spellEnd"/>
+      <w:r>
+        <w:t xml:space="preserve"> :</w:t>
+      </w:r>
+      <w:proofErr w:type="gramEnd"/>
+      <w:r>
+        <w:t xml:space="preserve"> filename&gt;</w:t>
+      </w:r>
+    </w:p>
+    <w:p>
+      <w:r>
+        <w:t>git ls -tree &lt;</w:t>
+      </w:r>
+      <w:proofErr w:type="spellStart"/>
+      <w:r>
+        <w:t>commitid</w:t>
+      </w:r>
+      <w:proofErr w:type="spellEnd"/>
+      <w:r>
+        <w:t>&gt;</w:t>
       </w:r>
     </w:p>
     <w:p/>
     <w:p>
       <w:r>
-        <w:t>Graph tool :</w:t>
-      </w:r>
+        <w:t xml:space="preserve">Graph </w:t>
+      </w:r>
+      <w:proofErr w:type="gramStart"/>
+      <w:r>
+        <w:t>tool :</w:t>
+      </w:r>
+      <w:proofErr w:type="gramEnd"/>
     </w:p>
     <w:p>
       <w:pPr>
@@ -3240,7 +3659,15 @@
         </w:numPr>
       </w:pPr>
       <w:r>
-        <w:t>Graph tool is a third party tool.</w:t>
+        <w:t xml:space="preserve">Graph tool is a </w:t>
+      </w:r>
+      <w:proofErr w:type="gramStart"/>
+      <w:r>
+        <w:t>third party</w:t>
+      </w:r>
+      <w:proofErr w:type="gramEnd"/>
+      <w:r>
+        <w:t xml:space="preserve"> tool.</w:t>
       </w:r>
     </w:p>
     <w:p>
@@ -3252,7 +3679,13 @@
         </w:numPr>
       </w:pPr>
       <w:r>
-        <w:t>you can isnatll it in visual studio code IDE by installing plugin.</w:t>
+        <w:t xml:space="preserve">you can </w:t>
+      </w:r>
+      <w:r>
+        <w:t>install</w:t>
+      </w:r>
+      <w:r>
+        <w:t xml:space="preserve"> it in visual studio code IDE by installing plugin.</w:t>
       </w:r>
     </w:p>
     <w:p>
@@ -3264,7 +3697,10 @@
         </w:numPr>
       </w:pPr>
       <w:r>
-        <w:t>visualstudio code &gt; plugin &gt; git graph</w:t>
+        <w:t>visual studio</w:t>
+      </w:r>
+      <w:r>
+        <w:t xml:space="preserve"> code &gt; plugin &gt; git graph</w:t>
       </w:r>
     </w:p>
     <w:p>
@@ -3288,7 +3724,13 @@
         </w:numPr>
       </w:pPr>
       <w:r>
-        <w:t>in source contro, click n repository and you would see view git graph\git graph would show the details history in graphical way.</w:t>
+        <w:t xml:space="preserve">in source </w:t>
+      </w:r>
+      <w:r>
+        <w:t>control</w:t>
+      </w:r>
+      <w:r>
+        <w:t>, click n repository and you would see view git graph\git graph would show the details history in graphical way.</w:t>
       </w:r>
     </w:p>
     <w:p/>
@@ -3307,8 +3749,18 @@
           <w:bCs/>
           <w:color w:val="FF0000"/>
         </w:rPr>
-        <w:t>Remove files :</w:t>
-      </w:r>
+        <w:t xml:space="preserve">Remove </w:t>
+      </w:r>
+      <w:proofErr w:type="gramStart"/>
+      <w:r>
+        <w:rPr>
+          <w:b/>
+          <w:bCs/>
+          <w:color w:val="FF0000"/>
+        </w:rPr>
+        <w:t>files :</w:t>
+      </w:r>
+      <w:proofErr w:type="gramEnd"/>
     </w:p>
     <w:p>
       <w:r>
@@ -3397,8 +3849,13 @@
           <w:p/>
           <w:p>
             <w:r>
-              <w:t>ls -lrt</w:t>
+              <w:t>ls -</w:t>
             </w:r>
+            <w:proofErr w:type="spellStart"/>
+            <w:r>
+              <w:t>lrt</w:t>
+            </w:r>
+            <w:proofErr w:type="spellEnd"/>
           </w:p>
           <w:p>
             <w:r>
@@ -3435,8 +3892,13 @@
           </w:p>
           <w:p>
             <w:r>
-              <w:t>git add .</w:t>
+              <w:t xml:space="preserve">git </w:t>
             </w:r>
+            <w:proofErr w:type="gramStart"/>
+            <w:r>
+              <w:t>add .</w:t>
+            </w:r>
+            <w:proofErr w:type="gramEnd"/>
           </w:p>
         </w:tc>
         <w:tc>
@@ -3498,7 +3960,6 @@
     </w:p>
     <w:p>
       <w:r>
-        <w:lastRenderedPageBreak/>
         <w:tab/>
         <w:t>+</w:t>
       </w:r>
@@ -3582,8 +4043,18 @@
           <w:bCs/>
           <w:color w:val="FF0000"/>
         </w:rPr>
-        <w:t>Pull Request :</w:t>
-      </w:r>
+        <w:t xml:space="preserve">Pull </w:t>
+      </w:r>
+      <w:proofErr w:type="gramStart"/>
+      <w:r>
+        <w:rPr>
+          <w:b/>
+          <w:bCs/>
+          <w:color w:val="FF0000"/>
+        </w:rPr>
+        <w:t>Request :</w:t>
+      </w:r>
+      <w:proofErr w:type="gramEnd"/>
     </w:p>
     <w:p>
       <w:pPr>
@@ -3726,7 +4197,6 @@
         </w:numPr>
       </w:pPr>
       <w:r>
-        <w:lastRenderedPageBreak/>
         <w:t>create a repo in you</w:t>
       </w:r>
       <w:r>
@@ -3761,6 +4231,7 @@
         <w:rPr>
           <w:noProof/>
         </w:rPr>
+        <w:lastRenderedPageBreak/>
         <w:drawing>
           <wp:inline distT="0" distB="0" distL="0" distR="0" wp14:anchorId="529B089B" wp14:editId="0597DBCD">
             <wp:extent cx="2257600" cy="3124200"/>
@@ -3827,7 +4298,37 @@
           <w:b/>
           <w:bCs/>
         </w:rPr>
-        <w:t xml:space="preserve">Keeping for repo updated </w:t>
+        <w:t xml:space="preserve">Keeping </w:t>
+      </w:r>
+      <w:proofErr w:type="gramStart"/>
+      <w:r>
+        <w:rPr>
+          <w:b/>
+          <w:bCs/>
+        </w:rPr>
+        <w:t>for</w:t>
+      </w:r>
+      <w:r>
+        <w:rPr>
+          <w:b/>
+          <w:bCs/>
+        </w:rPr>
+        <w:t xml:space="preserve">ked </w:t>
+      </w:r>
+      <w:r>
+        <w:rPr>
+          <w:b/>
+          <w:bCs/>
+        </w:rPr>
+        <w:t xml:space="preserve"> repo</w:t>
+      </w:r>
+      <w:proofErr w:type="gramEnd"/>
+      <w:r>
+        <w:rPr>
+          <w:b/>
+          <w:bCs/>
+        </w:rPr>
+        <w:t xml:space="preserve"> updated </w:t>
       </w:r>
       <w:r>
         <w:rPr>
@@ -3969,7 +4470,6 @@
         <w:rPr>
           <w:noProof/>
         </w:rPr>
-        <w:lastRenderedPageBreak/>
         <w:drawing>
           <wp:inline distT="0" distB="0" distL="0" distR="0" wp14:anchorId="487B0E66" wp14:editId="35F90054">
             <wp:extent cx="2860964" cy="1785301"/>
@@ -4087,6 +4587,7 @@
           <w:noProof/>
           <w:color w:val="FF0000"/>
         </w:rPr>
+        <w:lastRenderedPageBreak/>
         <w:t>Merge conflicts</w:t>
       </w:r>
     </w:p>
@@ -5243,7 +5744,6 @@
         <w:rPr>
           <w:noProof/>
         </w:rPr>
-        <w:lastRenderedPageBreak/>
         <w:t>.gitignore</w:t>
       </w:r>
     </w:p>
@@ -5271,11 +5771,18 @@
         </w:numPr>
       </w:pPr>
       <w:r>
-        <w:t>If you define .</w:t>
-      </w:r>
+        <w:t xml:space="preserve">If you </w:t>
+      </w:r>
+      <w:proofErr w:type="gramStart"/>
+      <w:r>
+        <w:t>define .</w:t>
+      </w:r>
+      <w:proofErr w:type="spellStart"/>
       <w:r>
         <w:t>gitignore</w:t>
       </w:r>
+      <w:proofErr w:type="spellEnd"/>
+      <w:proofErr w:type="gramEnd"/>
       <w:r>
         <w:t xml:space="preserve"> and write file2 and log inside it, it will ignore both the file and not add or commit.</w:t>
       </w:r>
@@ -5294,7 +5801,20 @@
         </w:numPr>
       </w:pPr>
       <w:r>
-        <w:t>but if file2 and log is already present in remote or local repo, GIT will not obey the .gitignore file.</w:t>
+        <w:t xml:space="preserve">but if file2 and log is already present in remote or local repo, GIT will not obey </w:t>
+      </w:r>
+      <w:proofErr w:type="gramStart"/>
+      <w:r>
+        <w:t>the .</w:t>
+      </w:r>
+      <w:proofErr w:type="spellStart"/>
+      <w:r>
+        <w:t>gitignore</w:t>
+      </w:r>
+      <w:proofErr w:type="spellEnd"/>
+      <w:proofErr w:type="gramEnd"/>
+      <w:r>
+        <w:t xml:space="preserve"> file.</w:t>
       </w:r>
     </w:p>
     <w:p>
@@ -5416,8 +5936,13 @@
         <w:pStyle w:val="NoSpacing"/>
       </w:pPr>
       <w:r>
-        <w:t>GIT HUB Issues :</w:t>
-      </w:r>
+        <w:t xml:space="preserve">GIT HUB </w:t>
+      </w:r>
+      <w:proofErr w:type="gramStart"/>
+      <w:r>
+        <w:t>Issues :</w:t>
+      </w:r>
+      <w:proofErr w:type="gramEnd"/>
     </w:p>
     <w:p>
       <w:pPr>
@@ -5427,8 +5952,14 @@
           <w:numId w:val="24"/>
         </w:numPr>
       </w:pPr>
-      <w:r>
-        <w:t>github issues are like tasks/requests/bugs or any ticket kind of thing which is created by team lead.</w:t>
+      <w:proofErr w:type="spellStart"/>
+      <w:r>
+        <w:lastRenderedPageBreak/>
+        <w:t>github</w:t>
+      </w:r>
+      <w:proofErr w:type="spellEnd"/>
+      <w:r>
+        <w:t xml:space="preserve"> issues are like tasks/requests/bugs or any ticket kind of thing which is created by team lead.</w:t>
       </w:r>
     </w:p>
     <w:p>
@@ -5440,7 +5971,15 @@
         </w:numPr>
       </w:pPr>
       <w:r>
-        <w:t>it’s a component of github.</w:t>
+        <w:t xml:space="preserve">it’s a component of </w:t>
+      </w:r>
+      <w:proofErr w:type="spellStart"/>
+      <w:r>
+        <w:t>github</w:t>
+      </w:r>
+      <w:proofErr w:type="spellEnd"/>
+      <w:r>
+        <w:t>.</w:t>
       </w:r>
     </w:p>
     <w:p>
@@ -5501,8 +6040,13 @@
       <w:pPr>
         <w:pStyle w:val="NoSpacing"/>
       </w:pPr>
-      <w:r>
-        <w:t xml:space="preserve">github </w:t>
+      <w:proofErr w:type="spellStart"/>
+      <w:r>
+        <w:t>github</w:t>
+      </w:r>
+      <w:proofErr w:type="spellEnd"/>
+      <w:r>
+        <w:t xml:space="preserve"> </w:t>
       </w:r>
       <w:r>
         <w:sym w:font="Wingdings" w:char="F0E7"/>
@@ -5520,39 +6064,65 @@
         <w:sym w:font="Wingdings" w:char="F0E8"/>
       </w:r>
       <w:r>
-        <w:t xml:space="preserve"> aws </w:t>
-      </w:r>
-    </w:p>
-    <w:p>
-      <w:pPr>
-        <w:pStyle w:val="NoSpacing"/>
-      </w:pPr>
-    </w:p>
-    <w:p>
-      <w:pPr>
-        <w:pStyle w:val="NoSpacing"/>
-      </w:pPr>
-      <w:r>
-        <w:t>git hub webhook is a post call to Jenkins , if there are any changes in repository.</w:t>
-      </w:r>
-    </w:p>
-    <w:p>
-      <w:pPr>
-        <w:pStyle w:val="NoSpacing"/>
-      </w:pPr>
-    </w:p>
-    <w:p>
-      <w:pPr>
-        <w:pStyle w:val="NoSpacing"/>
-      </w:pPr>
-    </w:p>
-    <w:p>
-      <w:pPr>
-        <w:pStyle w:val="NoSpacing"/>
-      </w:pPr>
-      <w:r>
-        <w:t>Github Discard Integration :</w:t>
-      </w:r>
+        <w:t xml:space="preserve"> </w:t>
+      </w:r>
+      <w:proofErr w:type="spellStart"/>
+      <w:r>
+        <w:t>aws</w:t>
+      </w:r>
+      <w:proofErr w:type="spellEnd"/>
+      <w:r>
+        <w:t xml:space="preserve"> </w:t>
+      </w:r>
+    </w:p>
+    <w:p>
+      <w:pPr>
+        <w:pStyle w:val="NoSpacing"/>
+      </w:pPr>
+    </w:p>
+    <w:p>
+      <w:pPr>
+        <w:pStyle w:val="NoSpacing"/>
+      </w:pPr>
+      <w:r>
+        <w:t xml:space="preserve">git hub webhook is a post call to </w:t>
+      </w:r>
+      <w:proofErr w:type="gramStart"/>
+      <w:r>
+        <w:t>Jenkins ,</w:t>
+      </w:r>
+      <w:proofErr w:type="gramEnd"/>
+      <w:r>
+        <w:t xml:space="preserve"> if there are any changes in repository.</w:t>
+      </w:r>
+    </w:p>
+    <w:p>
+      <w:pPr>
+        <w:pStyle w:val="NoSpacing"/>
+      </w:pPr>
+    </w:p>
+    <w:p>
+      <w:pPr>
+        <w:pStyle w:val="NoSpacing"/>
+      </w:pPr>
+    </w:p>
+    <w:p>
+      <w:pPr>
+        <w:pStyle w:val="NoSpacing"/>
+      </w:pPr>
+      <w:proofErr w:type="spellStart"/>
+      <w:r>
+        <w:t>Github</w:t>
+      </w:r>
+      <w:proofErr w:type="spellEnd"/>
+      <w:r>
+        <w:t xml:space="preserve"> Discard </w:t>
+      </w:r>
+      <w:proofErr w:type="gramStart"/>
+      <w:r>
+        <w:t>Integration :</w:t>
+      </w:r>
+      <w:proofErr w:type="gramEnd"/>
     </w:p>
     <w:p>
       <w:pPr>
@@ -5588,9 +6158,19 @@
       <w:pPr>
         <w:pStyle w:val="NoSpacing"/>
       </w:pPr>
-      <w:r>
-        <w:t>Github and Jenkins :</w:t>
-      </w:r>
+      <w:proofErr w:type="spellStart"/>
+      <w:r>
+        <w:t>Github</w:t>
+      </w:r>
+      <w:proofErr w:type="spellEnd"/>
+      <w:r>
+        <w:t xml:space="preserve"> and </w:t>
+      </w:r>
+      <w:proofErr w:type="gramStart"/>
+      <w:r>
+        <w:t>Jenkins :</w:t>
+      </w:r>
+      <w:proofErr w:type="gramEnd"/>
     </w:p>
     <w:p>
       <w:pPr>
@@ -5619,7 +6199,23 @@
         <w:sym w:font="Wingdings" w:char="F0E8"/>
       </w:r>
       <w:r>
-        <w:t xml:space="preserve"> github hook trigger for git scm polling</w:t>
+        <w:t xml:space="preserve"> </w:t>
+      </w:r>
+      <w:proofErr w:type="spellStart"/>
+      <w:r>
+        <w:t>github</w:t>
+      </w:r>
+      <w:proofErr w:type="spellEnd"/>
+      <w:r>
+        <w:t xml:space="preserve"> hook trigger for git </w:t>
+      </w:r>
+      <w:proofErr w:type="spellStart"/>
+      <w:r>
+        <w:t>scm</w:t>
+      </w:r>
+      <w:proofErr w:type="spellEnd"/>
+      <w:r>
+        <w:t xml:space="preserve"> polling</w:t>
       </w:r>
     </w:p>
     <w:p>
@@ -5630,8 +6226,13 @@
           <w:numId w:val="25"/>
         </w:numPr>
       </w:pPr>
-      <w:r>
-        <w:t xml:space="preserve">github </w:t>
+      <w:proofErr w:type="spellStart"/>
+      <w:r>
+        <w:t>github</w:t>
+      </w:r>
+      <w:proofErr w:type="spellEnd"/>
+      <w:r>
+        <w:t xml:space="preserve"> </w:t>
       </w:r>
       <w:r>
         <w:sym w:font="Wingdings" w:char="F0E8"/>
@@ -5694,8 +6295,18 @@
           <w:bCs/>
           <w:color w:val="FF0000"/>
         </w:rPr>
-        <w:t>Branching strategy :</w:t>
-      </w:r>
+        <w:t xml:space="preserve">Branching </w:t>
+      </w:r>
+      <w:proofErr w:type="gramStart"/>
+      <w:r>
+        <w:rPr>
+          <w:b/>
+          <w:bCs/>
+          <w:color w:val="FF0000"/>
+        </w:rPr>
+        <w:t>strategy :</w:t>
+      </w:r>
+      <w:proofErr w:type="gramEnd"/>
     </w:p>
     <w:p>
       <w:pPr>
@@ -5717,9 +6328,11 @@
           <w:numId w:val="26"/>
         </w:numPr>
       </w:pPr>
+      <w:proofErr w:type="spellStart"/>
       <w:r>
         <w:t>gitflow</w:t>
       </w:r>
+      <w:proofErr w:type="spellEnd"/>
     </w:p>
     <w:p>
       <w:pPr>
@@ -5789,7 +6402,6 @@
         </w:numPr>
       </w:pPr>
       <w:r>
-        <w:lastRenderedPageBreak/>
         <w:t>feature branches are short lived.</w:t>
       </w:r>
     </w:p>
@@ -5802,6 +6414,8 @@
       <w:pPr>
         <w:pStyle w:val="NoSpacing"/>
       </w:pPr>
+      <w:proofErr w:type="spellStart"/>
+      <w:proofErr w:type="gramStart"/>
       <w:r>
         <w:rPr>
           <w:b/>
@@ -5810,6 +6424,7 @@
         </w:rPr>
         <w:t>Gitflow</w:t>
       </w:r>
+      <w:proofErr w:type="spellEnd"/>
       <w:r>
         <w:rPr>
           <w:color w:val="FF0000"/>
@@ -5819,6 +6434,7 @@
       <w:r>
         <w:t>:</w:t>
       </w:r>
+      <w:proofErr w:type="gramEnd"/>
     </w:p>
     <w:p>
       <w:pPr>
@@ -6012,8 +6628,21 @@
         <w:pStyle w:val="NoSpacing"/>
         <w:ind w:left="720"/>
       </w:pPr>
-      <w:r>
-        <w:t>git revert &lt;commitid&gt;</w:t>
+      <w:proofErr w:type="gramStart"/>
+      <w:r>
+        <w:t>git</w:t>
+      </w:r>
+      <w:proofErr w:type="gramEnd"/>
+      <w:r>
+        <w:t xml:space="preserve"> revert &lt;</w:t>
+      </w:r>
+      <w:proofErr w:type="spellStart"/>
+      <w:r>
+        <w:t>commitid</w:t>
+      </w:r>
+      <w:proofErr w:type="spellEnd"/>
+      <w:r>
+        <w:t>&gt;</w:t>
       </w:r>
     </w:p>
     <w:p>
@@ -6082,7 +6711,23 @@
         <w:t>change the</w:t>
       </w:r>
       <w:r>
-        <w:t xml:space="preserve"> files from staging and local repo, but will keep the file in working directory. so you can use that file later if you want.</w:t>
+        <w:t xml:space="preserve"> files from staging and local </w:t>
+      </w:r>
+      <w:proofErr w:type="gramStart"/>
+      <w:r>
+        <w:t>repo, but</w:t>
+      </w:r>
+      <w:proofErr w:type="gramEnd"/>
+      <w:r>
+        <w:t xml:space="preserve"> will keep the file in working directory. </w:t>
+      </w:r>
+      <w:proofErr w:type="gramStart"/>
+      <w:r>
+        <w:t>so</w:t>
+      </w:r>
+      <w:proofErr w:type="gramEnd"/>
+      <w:r>
+        <w:t xml:space="preserve"> you can use that file later if you want.</w:t>
       </w:r>
     </w:p>
     <w:p>
@@ -6192,8 +6837,13 @@
         <w:t>branch</w:t>
       </w:r>
       <w:r>
-        <w:t xml:space="preserve"> to main .</w:t>
-      </w:r>
+        <w:t xml:space="preserve"> to </w:t>
+      </w:r>
+      <w:proofErr w:type="gramStart"/>
+      <w:r>
+        <w:t>main .</w:t>
+      </w:r>
+      <w:proofErr w:type="gramEnd"/>
     </w:p>
     <w:p>
       <w:pPr>
@@ -6253,8 +6903,13 @@
         </w:numPr>
       </w:pPr>
       <w:r>
-        <w:t>rewrites commits</w:t>
-      </w:r>
+        <w:t xml:space="preserve">rewrites </w:t>
+      </w:r>
+      <w:proofErr w:type="gramStart"/>
+      <w:r>
+        <w:t>commits</w:t>
+      </w:r>
+      <w:proofErr w:type="gramEnd"/>
     </w:p>
     <w:p>
       <w:pPr>
@@ -6293,12 +6948,21 @@
       <w:pPr>
         <w:pStyle w:val="NoSpacing"/>
       </w:pPr>
-      <w:r>
-        <w:rPr>
-          <w:b/>
-          <w:bCs/>
-        </w:rPr>
-        <w:t xml:space="preserve">git rebase main </w:t>
+      <w:proofErr w:type="gramStart"/>
+      <w:r>
+        <w:rPr>
+          <w:b/>
+          <w:bCs/>
+        </w:rPr>
+        <w:t>git</w:t>
+      </w:r>
+      <w:proofErr w:type="gramEnd"/>
+      <w:r>
+        <w:rPr>
+          <w:b/>
+          <w:bCs/>
+        </w:rPr>
+        <w:t xml:space="preserve"> rebase main </w:t>
       </w:r>
       <w:r>
         <w:rPr>
@@ -6387,8 +7051,18 @@
           <w:bCs/>
           <w:color w:val="FF0000"/>
         </w:rPr>
-        <w:t>squash merge :</w:t>
-      </w:r>
+        <w:t xml:space="preserve">squash </w:t>
+      </w:r>
+      <w:proofErr w:type="gramStart"/>
+      <w:r>
+        <w:rPr>
+          <w:b/>
+          <w:bCs/>
+          <w:color w:val="FF0000"/>
+        </w:rPr>
+        <w:t>merge :</w:t>
+      </w:r>
+      <w:proofErr w:type="gramEnd"/>
     </w:p>
     <w:p>
       <w:pPr>
@@ -6404,20 +7078,33 @@
         </w:numPr>
       </w:pPr>
       <w:r>
-        <w:t>using squash merge , you can squash multiple commit into one commit</w:t>
-      </w:r>
-    </w:p>
-    <w:p>
-      <w:pPr>
-        <w:pStyle w:val="NoSpacing"/>
-      </w:pPr>
-    </w:p>
-    <w:p>
-      <w:pPr>
-        <w:pStyle w:val="NoSpacing"/>
-      </w:pPr>
-      <w:r>
-        <w:t xml:space="preserve">ex : </w:t>
+        <w:t xml:space="preserve">using squash </w:t>
+      </w:r>
+      <w:proofErr w:type="gramStart"/>
+      <w:r>
+        <w:t>merge ,</w:t>
+      </w:r>
+      <w:proofErr w:type="gramEnd"/>
+      <w:r>
+        <w:t xml:space="preserve"> you can squash multiple commit into one commit</w:t>
+      </w:r>
+    </w:p>
+    <w:p>
+      <w:pPr>
+        <w:pStyle w:val="NoSpacing"/>
+      </w:pPr>
+    </w:p>
+    <w:p>
+      <w:pPr>
+        <w:pStyle w:val="NoSpacing"/>
+      </w:pPr>
+      <w:proofErr w:type="gramStart"/>
+      <w:r>
+        <w:t>ex :</w:t>
+      </w:r>
+      <w:proofErr w:type="gramEnd"/>
+      <w:r>
+        <w:t xml:space="preserve"> </w:t>
       </w:r>
     </w:p>
     <w:p>
@@ -6430,12 +7117,37 @@
         <w:pStyle w:val="NoSpacing"/>
         <w:ind w:left="2880" w:hanging="2880"/>
       </w:pPr>
-      <w:r>
-        <w:rPr>
-          <w:b/>
-          <w:bCs/>
-        </w:rPr>
-        <w:t>git rebase -i HEAD~3</w:t>
+      <w:proofErr w:type="gramStart"/>
+      <w:r>
+        <w:rPr>
+          <w:b/>
+          <w:bCs/>
+        </w:rPr>
+        <w:t>git</w:t>
+      </w:r>
+      <w:proofErr w:type="gramEnd"/>
+      <w:r>
+        <w:rPr>
+          <w:b/>
+          <w:bCs/>
+        </w:rPr>
+        <w:t xml:space="preserve"> rebase -</w:t>
+      </w:r>
+      <w:proofErr w:type="spellStart"/>
+      <w:r>
+        <w:rPr>
+          <w:b/>
+          <w:bCs/>
+        </w:rPr>
+        <w:t>i</w:t>
+      </w:r>
+      <w:proofErr w:type="spellEnd"/>
+      <w:r>
+        <w:rPr>
+          <w:b/>
+          <w:bCs/>
+        </w:rPr>
+        <w:t xml:space="preserve"> HEAD~3</w:t>
       </w:r>
       <w:r>
         <w:t xml:space="preserve"> </w:t>
@@ -6486,8 +7198,18 @@
           <w:bCs/>
           <w:color w:val="FF0000"/>
         </w:rPr>
-        <w:t>Git cherry Pick :</w:t>
-      </w:r>
+        <w:t xml:space="preserve">Git cherry </w:t>
+      </w:r>
+      <w:proofErr w:type="gramStart"/>
+      <w:r>
+        <w:rPr>
+          <w:b/>
+          <w:bCs/>
+          <w:color w:val="FF0000"/>
+        </w:rPr>
+        <w:t>Pick :</w:t>
+      </w:r>
+      <w:proofErr w:type="gramEnd"/>
     </w:p>
     <w:p>
       <w:pPr>
@@ -6521,27 +7243,45 @@
       <w:pPr>
         <w:pStyle w:val="NoSpacing"/>
       </w:pPr>
-      <w:r>
-        <w:t xml:space="preserve">git cherry-pick &lt;commitid&gt; </w:t>
-      </w:r>
-    </w:p>
-    <w:p>
-      <w:pPr>
-        <w:pStyle w:val="NoSpacing"/>
-      </w:pPr>
-    </w:p>
-    <w:p>
-      <w:pPr>
-        <w:pStyle w:val="NoSpacing"/>
-      </w:pPr>
-    </w:p>
-    <w:p>
-      <w:pPr>
-        <w:pStyle w:val="NoSpacing"/>
-      </w:pPr>
-      <w:r>
-        <w:t>git stash :</w:t>
-      </w:r>
+      <w:proofErr w:type="gramStart"/>
+      <w:r>
+        <w:t>git</w:t>
+      </w:r>
+      <w:proofErr w:type="gramEnd"/>
+      <w:r>
+        <w:t xml:space="preserve"> cherry-pick &lt;</w:t>
+      </w:r>
+      <w:proofErr w:type="spellStart"/>
+      <w:r>
+        <w:t>commitid</w:t>
+      </w:r>
+      <w:proofErr w:type="spellEnd"/>
+      <w:r>
+        <w:t xml:space="preserve">&gt; </w:t>
+      </w:r>
+    </w:p>
+    <w:p>
+      <w:pPr>
+        <w:pStyle w:val="NoSpacing"/>
+      </w:pPr>
+    </w:p>
+    <w:p>
+      <w:pPr>
+        <w:pStyle w:val="NoSpacing"/>
+      </w:pPr>
+    </w:p>
+    <w:p>
+      <w:pPr>
+        <w:pStyle w:val="NoSpacing"/>
+      </w:pPr>
+      <w:r>
+        <w:t xml:space="preserve">git </w:t>
+      </w:r>
+      <w:proofErr w:type="gramStart"/>
+      <w:r>
+        <w:t>stash :</w:t>
+      </w:r>
+      <w:proofErr w:type="gramEnd"/>
     </w:p>
     <w:p>
       <w:pPr>
@@ -6561,11 +7301,16 @@
         <w:pStyle w:val="NoSpacing"/>
       </w:pPr>
       <w:r>
-        <w:t xml:space="preserve">git stash save -m "comment "  </w:t>
+        <w:t xml:space="preserve">git stash save -m "comment </w:t>
+      </w:r>
+      <w:proofErr w:type="gramStart"/>
+      <w:r>
+        <w:t xml:space="preserve">"  </w:t>
       </w:r>
       <w:r>
         <w:tab/>
       </w:r>
+      <w:proofErr w:type="gramEnd"/>
       <w:r>
         <w:tab/>
         <w:t>==&gt; it saves files of working directory in stash</w:t>
@@ -6594,15 +7339,36 @@
         <w:pStyle w:val="NoSpacing"/>
       </w:pPr>
       <w:r>
-        <w:t>git stash apply &lt;stash id&gt;</w:t>
+        <w:t xml:space="preserve">git </w:t>
+      </w:r>
+      <w:proofErr w:type="gramStart"/>
+      <w:r>
+        <w:t>stash</w:t>
+      </w:r>
+      <w:proofErr w:type="gramEnd"/>
+      <w:r>
+        <w:t xml:space="preserve"> apply &lt;stash id&gt;</w:t>
       </w:r>
       <w:r>
         <w:tab/>
       </w:r>
       <w:r>
         <w:tab/>
-        <w:t>==&gt; it restores the files from stash to master barnch of working directory. stash id can be 0,1,2...etc</w:t>
-      </w:r>
+        <w:t xml:space="preserve">==&gt; it restores the files from stash to master </w:t>
+      </w:r>
+      <w:proofErr w:type="spellStart"/>
+      <w:r>
+        <w:t>barnch</w:t>
+      </w:r>
+      <w:proofErr w:type="spellEnd"/>
+      <w:r>
+        <w:t xml:space="preserve"> of working directory. stash id can be 0,1,2...</w:t>
+      </w:r>
+      <w:proofErr w:type="spellStart"/>
+      <w:r>
+        <w:t>etc</w:t>
+      </w:r>
+      <w:proofErr w:type="spellEnd"/>
     </w:p>
     <w:p>
       <w:pPr>
@@ -6648,6 +7414,7 @@
           <w:b/>
           <w:color w:val="FF0000"/>
         </w:rPr>
+        <w:lastRenderedPageBreak/>
         <w:t>Installation</w:t>
       </w:r>
     </w:p>
@@ -6660,12 +7427,21 @@
       <w:pPr>
         <w:pStyle w:val="NoSpacing"/>
       </w:pPr>
-      <w:r>
-        <w:rPr>
-          <w:b/>
-          <w:bCs/>
-        </w:rPr>
-        <w:t>sudo apt-get git</w:t>
+      <w:proofErr w:type="spellStart"/>
+      <w:r>
+        <w:rPr>
+          <w:b/>
+          <w:bCs/>
+        </w:rPr>
+        <w:t>sudo</w:t>
+      </w:r>
+      <w:proofErr w:type="spellEnd"/>
+      <w:r>
+        <w:rPr>
+          <w:b/>
+          <w:bCs/>
+        </w:rPr>
+        <w:t xml:space="preserve"> apt-get git</w:t>
       </w:r>
       <w:r>
         <w:t xml:space="preserve"> </w:t>
@@ -6680,7 +7456,15 @@
         <w:sym w:font="Wingdings" w:char="F0E8"/>
       </w:r>
       <w:r>
-        <w:t xml:space="preserve"> installing git in unix system</w:t>
+        <w:t xml:space="preserve"> installing git in </w:t>
+      </w:r>
+      <w:proofErr w:type="spellStart"/>
+      <w:r>
+        <w:t>unix</w:t>
+      </w:r>
+      <w:proofErr w:type="spellEnd"/>
+      <w:r>
+        <w:t xml:space="preserve"> system</w:t>
       </w:r>
     </w:p>
     <w:p>
@@ -6820,7 +7604,25 @@
           <w:b/>
           <w:bCs/>
         </w:rPr>
-        <w:t xml:space="preserve"> git config --global user.email </w:t>
+        <w:t xml:space="preserve"> git config --global </w:t>
+      </w:r>
+      <w:proofErr w:type="spellStart"/>
+      <w:proofErr w:type="gramStart"/>
+      <w:r>
+        <w:rPr>
+          <w:b/>
+          <w:bCs/>
+        </w:rPr>
+        <w:t>user.email</w:t>
+      </w:r>
+      <w:proofErr w:type="spellEnd"/>
+      <w:proofErr w:type="gramEnd"/>
+      <w:r>
+        <w:rPr>
+          <w:b/>
+          <w:bCs/>
+        </w:rPr>
+        <w:t xml:space="preserve"> </w:t>
       </w:r>
       <w:hyperlink r:id="rId30" w:history="1">
         <w:r>
@@ -6846,7 +7648,6 @@
         <w:rPr>
           <w:noProof/>
         </w:rPr>
-        <w:lastRenderedPageBreak/>
         <w:drawing>
           <wp:inline distT="0" distB="0" distL="0" distR="0" wp14:anchorId="4ABF7B47" wp14:editId="2EE931F4">
             <wp:extent cx="4638675" cy="923925"/>
@@ -7174,11 +7975,19 @@
           <w:bCs/>
         </w:rPr>
       </w:pPr>
-      <w:r>
-        <w:rPr>
-          <w:bCs/>
-        </w:rPr>
-        <w:t>mkdir git</w:t>
+      <w:proofErr w:type="spellStart"/>
+      <w:r>
+        <w:rPr>
+          <w:bCs/>
+        </w:rPr>
+        <w:t>mkdir</w:t>
+      </w:r>
+      <w:proofErr w:type="spellEnd"/>
+      <w:r>
+        <w:rPr>
+          <w:bCs/>
+        </w:rPr>
+        <w:t xml:space="preserve"> git</w:t>
       </w:r>
     </w:p>
     <w:p>
@@ -7202,11 +8011,19 @@
           <w:bCs/>
         </w:rPr>
       </w:pPr>
-      <w:r>
-        <w:rPr>
-          <w:bCs/>
-        </w:rPr>
-        <w:t>mkdir project1</w:t>
+      <w:proofErr w:type="spellStart"/>
+      <w:r>
+        <w:rPr>
+          <w:bCs/>
+        </w:rPr>
+        <w:t>mkdir</w:t>
+      </w:r>
+      <w:proofErr w:type="spellEnd"/>
+      <w:r>
+        <w:rPr>
+          <w:bCs/>
+        </w:rPr>
+        <w:t xml:space="preserve"> project1</w:t>
       </w:r>
     </w:p>
     <w:p>
@@ -7234,33 +8051,56 @@
         <w:rPr>
           <w:bCs/>
         </w:rPr>
-        <w:t xml:space="preserve">git init </w:t>
-      </w:r>
-    </w:p>
-    <w:p>
-      <w:pPr>
-        <w:pStyle w:val="NoSpacing"/>
-        <w:rPr>
-          <w:b/>
-        </w:rPr>
-      </w:pPr>
-    </w:p>
-    <w:p>
-      <w:pPr>
-        <w:pStyle w:val="NoSpacing"/>
-      </w:pPr>
-    </w:p>
-    <w:p>
-      <w:pPr>
-        <w:pStyle w:val="NoSpacing"/>
-      </w:pPr>
-      <w:r>
-        <w:rPr>
-          <w:b/>
-          <w:bCs/>
-        </w:rPr>
-        <w:t>$ git init</w:t>
-      </w:r>
+        <w:t xml:space="preserve">git </w:t>
+      </w:r>
+      <w:proofErr w:type="spellStart"/>
+      <w:r>
+        <w:rPr>
+          <w:bCs/>
+        </w:rPr>
+        <w:t>init</w:t>
+      </w:r>
+      <w:proofErr w:type="spellEnd"/>
+      <w:r>
+        <w:rPr>
+          <w:bCs/>
+        </w:rPr>
+        <w:t xml:space="preserve"> </w:t>
+      </w:r>
+    </w:p>
+    <w:p>
+      <w:pPr>
+        <w:pStyle w:val="NoSpacing"/>
+        <w:rPr>
+          <w:b/>
+        </w:rPr>
+      </w:pPr>
+    </w:p>
+    <w:p>
+      <w:pPr>
+        <w:pStyle w:val="NoSpacing"/>
+      </w:pPr>
+    </w:p>
+    <w:p>
+      <w:pPr>
+        <w:pStyle w:val="NoSpacing"/>
+      </w:pPr>
+      <w:r>
+        <w:rPr>
+          <w:b/>
+          <w:bCs/>
+        </w:rPr>
+        <w:t xml:space="preserve">$ git </w:t>
+      </w:r>
+      <w:proofErr w:type="spellStart"/>
+      <w:r>
+        <w:rPr>
+          <w:b/>
+          <w:bCs/>
+        </w:rPr>
+        <w:t>init</w:t>
+      </w:r>
+      <w:proofErr w:type="spellEnd"/>
       <w:r>
         <w:t xml:space="preserve">     </w:t>
       </w:r>
@@ -7288,7 +8128,23 @@
         </w:numPr>
       </w:pPr>
       <w:r>
-        <w:t>The "init" command stands for initialize. Once you run "git init",</w:t>
+        <w:t>The "</w:t>
+      </w:r>
+      <w:proofErr w:type="spellStart"/>
+      <w:r>
+        <w:t>init</w:t>
+      </w:r>
+      <w:proofErr w:type="spellEnd"/>
+      <w:r>
+        <w:t xml:space="preserve">" command stands for initialize. Once you run "git </w:t>
+      </w:r>
+      <w:proofErr w:type="spellStart"/>
+      <w:r>
+        <w:t>init</w:t>
+      </w:r>
+      <w:proofErr w:type="spellEnd"/>
+      <w:r>
+        <w:t>",</w:t>
       </w:r>
     </w:p>
     <w:p>
@@ -7300,7 +8156,15 @@
         </w:numPr>
       </w:pPr>
       <w:r>
-        <w:t>Git will initialize a hidden directory called ".git" in the project's root directory</w:t>
+        <w:t xml:space="preserve">Git will initialize a hidden directory called </w:t>
+      </w:r>
+      <w:proofErr w:type="gramStart"/>
+      <w:r>
+        <w:t>".git</w:t>
+      </w:r>
+      <w:proofErr w:type="gramEnd"/>
+      <w:r>
+        <w:t>" in the project's root directory</w:t>
       </w:r>
     </w:p>
     <w:p>
@@ -7366,8 +8230,21 @@
           <w:numId w:val="42"/>
         </w:numPr>
       </w:pPr>
-      <w:r>
-        <w:t>when git initializes it creates a hidden directory called .git in the root.</w:t>
+      <w:proofErr w:type="gramStart"/>
+      <w:r>
+        <w:t>when</w:t>
+      </w:r>
+      <w:proofErr w:type="gramEnd"/>
+      <w:r>
+        <w:t xml:space="preserve"> git initializes it creates a hidden directory </w:t>
+      </w:r>
+      <w:proofErr w:type="gramStart"/>
+      <w:r>
+        <w:t>called .git</w:t>
+      </w:r>
+      <w:proofErr w:type="gramEnd"/>
+      <w:r>
+        <w:t xml:space="preserve"> in the root.</w:t>
       </w:r>
     </w:p>
     <w:p>
@@ -7379,7 +8256,15 @@
         </w:numPr>
       </w:pPr>
       <w:r>
-        <w:t>You will see all sha1 files inside the object directory of .git folder.</w:t>
+        <w:t xml:space="preserve">You will see all sha1 files inside the object directory </w:t>
+      </w:r>
+      <w:proofErr w:type="gramStart"/>
+      <w:r>
+        <w:t>of .git</w:t>
+      </w:r>
+      <w:proofErr w:type="gramEnd"/>
+      <w:r>
+        <w:t xml:space="preserve"> folder.</w:t>
       </w:r>
     </w:p>
     <w:p>
@@ -7390,8 +8275,21 @@
           <w:numId w:val="42"/>
         </w:numPr>
       </w:pPr>
-      <w:r>
-        <w:t>first two letters/numbers of the sha1 code is the file name in the object directory files.</w:t>
+      <w:proofErr w:type="gramStart"/>
+      <w:r>
+        <w:t>first</w:t>
+      </w:r>
+      <w:proofErr w:type="gramEnd"/>
+      <w:r>
+        <w:t xml:space="preserve"> two letters/numbers of the sha1 code </w:t>
+      </w:r>
+      <w:proofErr w:type="gramStart"/>
+      <w:r>
+        <w:t>is</w:t>
+      </w:r>
+      <w:proofErr w:type="gramEnd"/>
+      <w:r>
+        <w:t xml:space="preserve"> the file name in the object directory files.</w:t>
       </w:r>
     </w:p>
     <w:p>
@@ -7402,8 +8300,29 @@
           <w:numId w:val="42"/>
         </w:numPr>
       </w:pPr>
-      <w:r>
-        <w:t>we can not read the file but we can use a low level pluming command to use it.</w:t>
+      <w:proofErr w:type="gramStart"/>
+      <w:r>
+        <w:t>we</w:t>
+      </w:r>
+      <w:proofErr w:type="gramEnd"/>
+      <w:r>
+        <w:t xml:space="preserve"> </w:t>
+      </w:r>
+      <w:proofErr w:type="spellStart"/>
+      <w:r>
+        <w:t>can not</w:t>
+      </w:r>
+      <w:proofErr w:type="spellEnd"/>
+      <w:r>
+        <w:t xml:space="preserve"> read the </w:t>
+      </w:r>
+      <w:proofErr w:type="gramStart"/>
+      <w:r>
+        <w:t>file</w:t>
+      </w:r>
+      <w:proofErr w:type="gramEnd"/>
+      <w:r>
+        <w:t xml:space="preserve"> but we can use a low level pluming command to use it.</w:t>
       </w:r>
     </w:p>
     <w:p>
@@ -7414,9 +8333,13 @@
           <w:numId w:val="42"/>
         </w:numPr>
       </w:pPr>
-      <w:r>
-        <w:lastRenderedPageBreak/>
-        <w:t>.git &gt;&gt; objects &gt;&gt; multiple directory named as per the starting two letter of sha1 files &gt;&gt; go to any folder</w:t>
+      <w:proofErr w:type="gramStart"/>
+      <w:r>
+        <w:t>.git</w:t>
+      </w:r>
+      <w:proofErr w:type="gramEnd"/>
+      <w:r>
+        <w:t xml:space="preserve"> &gt;&gt; objects &gt;&gt; multiple directory named as per the starting two letter of sha1 files &gt;&gt; go to any folder</w:t>
       </w:r>
     </w:p>
     <w:p>
@@ -7446,78 +8369,252 @@
       <w:pPr>
         <w:pStyle w:val="NoSpacing"/>
       </w:pPr>
-      <w:r>
-        <w:t>drwxr-xr-x    1 nswain09 Administ     4096 May 14 21:39 4f</w:t>
-      </w:r>
-    </w:p>
-    <w:p>
-      <w:pPr>
-        <w:pStyle w:val="NoSpacing"/>
-      </w:pPr>
-      <w:r>
-        <w:t>drwxr-xr-x    1 nswain09 Administ     8192 May 14 21:39 28</w:t>
-      </w:r>
-    </w:p>
-    <w:p>
-      <w:pPr>
-        <w:pStyle w:val="NoSpacing"/>
-      </w:pPr>
-      <w:r>
-        <w:t>drwxr-xr-x    1 nswain09 Administ     4096 May 14 21:39 21</w:t>
-      </w:r>
-    </w:p>
-    <w:p>
-      <w:pPr>
-        <w:pStyle w:val="NoSpacing"/>
-      </w:pPr>
-      <w:r>
-        <w:t>drwxr-xr-x    1 nswain09 Administ     8192 May 14 21:39 0e</w:t>
-      </w:r>
-    </w:p>
-    <w:p>
-      <w:pPr>
-        <w:pStyle w:val="NoSpacing"/>
-      </w:pPr>
-      <w:r>
-        <w:t>drwxr-xr-x    1 nswain09 Administ     4096 May 14 21:39 05</w:t>
-      </w:r>
-    </w:p>
-    <w:p>
-      <w:pPr>
-        <w:pStyle w:val="NoSpacing"/>
-      </w:pPr>
-      <w:r>
-        <w:t>drwxr-xr-x    1 nswain09 Administ     8192 May 14 21:55 13</w:t>
-      </w:r>
-    </w:p>
-    <w:p>
-      <w:pPr>
-        <w:pStyle w:val="NoSpacing"/>
-      </w:pPr>
-      <w:r>
-        <w:t>drwxr-xr-x    1 nswain09 Administ     4096 May 14 21:56 cd</w:t>
-      </w:r>
-    </w:p>
-    <w:p>
-      <w:pPr>
-        <w:pStyle w:val="NoSpacing"/>
-      </w:pPr>
-      <w:r>
-        <w:t>drwxr-xr-x    1 nswain09 Administ     4096 May 14 21:56 16</w:t>
-      </w:r>
-    </w:p>
-    <w:p>
-      <w:pPr>
-        <w:pStyle w:val="NoSpacing"/>
-      </w:pPr>
-    </w:p>
-    <w:p>
-      <w:pPr>
-        <w:pStyle w:val="NoSpacing"/>
-      </w:pPr>
-      <w:r>
-        <w:t>$ ls -lrt</w:t>
-      </w:r>
+      <w:proofErr w:type="spellStart"/>
+      <w:r>
+        <w:t>drwxr</w:t>
+      </w:r>
+      <w:proofErr w:type="spellEnd"/>
+      <w:r>
+        <w:t>-</w:t>
+      </w:r>
+      <w:proofErr w:type="spellStart"/>
+      <w:r>
+        <w:t>xr</w:t>
+      </w:r>
+      <w:proofErr w:type="spellEnd"/>
+      <w:r>
+        <w:t xml:space="preserve">-x    1 nswain09 </w:t>
+      </w:r>
+      <w:proofErr w:type="spellStart"/>
+      <w:r>
+        <w:t>Administ</w:t>
+      </w:r>
+      <w:proofErr w:type="spellEnd"/>
+      <w:r>
+        <w:t xml:space="preserve">     4096 May 14 21:39 4f</w:t>
+      </w:r>
+    </w:p>
+    <w:p>
+      <w:pPr>
+        <w:pStyle w:val="NoSpacing"/>
+      </w:pPr>
+      <w:proofErr w:type="spellStart"/>
+      <w:r>
+        <w:t>drwxr</w:t>
+      </w:r>
+      <w:proofErr w:type="spellEnd"/>
+      <w:r>
+        <w:t>-</w:t>
+      </w:r>
+      <w:proofErr w:type="spellStart"/>
+      <w:r>
+        <w:t>xr</w:t>
+      </w:r>
+      <w:proofErr w:type="spellEnd"/>
+      <w:r>
+        <w:t xml:space="preserve">-x    1 nswain09 </w:t>
+      </w:r>
+      <w:proofErr w:type="spellStart"/>
+      <w:r>
+        <w:t>Administ</w:t>
+      </w:r>
+      <w:proofErr w:type="spellEnd"/>
+      <w:r>
+        <w:t xml:space="preserve">     8192 May 14 21:39 28</w:t>
+      </w:r>
+    </w:p>
+    <w:p>
+      <w:pPr>
+        <w:pStyle w:val="NoSpacing"/>
+      </w:pPr>
+      <w:proofErr w:type="spellStart"/>
+      <w:r>
+        <w:t>drwxr</w:t>
+      </w:r>
+      <w:proofErr w:type="spellEnd"/>
+      <w:r>
+        <w:t>-</w:t>
+      </w:r>
+      <w:proofErr w:type="spellStart"/>
+      <w:r>
+        <w:t>xr</w:t>
+      </w:r>
+      <w:proofErr w:type="spellEnd"/>
+      <w:r>
+        <w:t xml:space="preserve">-x    1 nswain09 </w:t>
+      </w:r>
+      <w:proofErr w:type="spellStart"/>
+      <w:r>
+        <w:t>Administ</w:t>
+      </w:r>
+      <w:proofErr w:type="spellEnd"/>
+      <w:r>
+        <w:t xml:space="preserve">     4096 May 14 21:39 21</w:t>
+      </w:r>
+    </w:p>
+    <w:p>
+      <w:pPr>
+        <w:pStyle w:val="NoSpacing"/>
+      </w:pPr>
+      <w:proofErr w:type="spellStart"/>
+      <w:r>
+        <w:lastRenderedPageBreak/>
+        <w:t>drwxr</w:t>
+      </w:r>
+      <w:proofErr w:type="spellEnd"/>
+      <w:r>
+        <w:t>-</w:t>
+      </w:r>
+      <w:proofErr w:type="spellStart"/>
+      <w:r>
+        <w:t>xr</w:t>
+      </w:r>
+      <w:proofErr w:type="spellEnd"/>
+      <w:r>
+        <w:t xml:space="preserve">-x    1 nswain09 </w:t>
+      </w:r>
+      <w:proofErr w:type="spellStart"/>
+      <w:r>
+        <w:t>Administ</w:t>
+      </w:r>
+      <w:proofErr w:type="spellEnd"/>
+      <w:r>
+        <w:t xml:space="preserve">     8192 May 14 21:39 0e</w:t>
+      </w:r>
+    </w:p>
+    <w:p>
+      <w:pPr>
+        <w:pStyle w:val="NoSpacing"/>
+      </w:pPr>
+      <w:proofErr w:type="spellStart"/>
+      <w:r>
+        <w:t>drwxr</w:t>
+      </w:r>
+      <w:proofErr w:type="spellEnd"/>
+      <w:r>
+        <w:t>-</w:t>
+      </w:r>
+      <w:proofErr w:type="spellStart"/>
+      <w:r>
+        <w:t>xr</w:t>
+      </w:r>
+      <w:proofErr w:type="spellEnd"/>
+      <w:r>
+        <w:t xml:space="preserve">-x    1 nswain09 </w:t>
+      </w:r>
+      <w:proofErr w:type="spellStart"/>
+      <w:r>
+        <w:t>Administ</w:t>
+      </w:r>
+      <w:proofErr w:type="spellEnd"/>
+      <w:r>
+        <w:t xml:space="preserve">     4096 May 14 21:39 05</w:t>
+      </w:r>
+    </w:p>
+    <w:p>
+      <w:pPr>
+        <w:pStyle w:val="NoSpacing"/>
+      </w:pPr>
+      <w:proofErr w:type="spellStart"/>
+      <w:r>
+        <w:t>drwxr</w:t>
+      </w:r>
+      <w:proofErr w:type="spellEnd"/>
+      <w:r>
+        <w:t>-</w:t>
+      </w:r>
+      <w:proofErr w:type="spellStart"/>
+      <w:r>
+        <w:t>xr</w:t>
+      </w:r>
+      <w:proofErr w:type="spellEnd"/>
+      <w:r>
+        <w:t xml:space="preserve">-x    1 nswain09 </w:t>
+      </w:r>
+      <w:proofErr w:type="spellStart"/>
+      <w:r>
+        <w:t>Administ</w:t>
+      </w:r>
+      <w:proofErr w:type="spellEnd"/>
+      <w:r>
+        <w:t xml:space="preserve">     8192 May 14 21:55 13</w:t>
+      </w:r>
+    </w:p>
+    <w:p>
+      <w:pPr>
+        <w:pStyle w:val="NoSpacing"/>
+      </w:pPr>
+      <w:proofErr w:type="spellStart"/>
+      <w:r>
+        <w:t>drwxr</w:t>
+      </w:r>
+      <w:proofErr w:type="spellEnd"/>
+      <w:r>
+        <w:t>-</w:t>
+      </w:r>
+      <w:proofErr w:type="spellStart"/>
+      <w:r>
+        <w:t>xr</w:t>
+      </w:r>
+      <w:proofErr w:type="spellEnd"/>
+      <w:r>
+        <w:t xml:space="preserve">-x    1 nswain09 </w:t>
+      </w:r>
+      <w:proofErr w:type="spellStart"/>
+      <w:r>
+        <w:t>Administ</w:t>
+      </w:r>
+      <w:proofErr w:type="spellEnd"/>
+      <w:r>
+        <w:t xml:space="preserve">     4096 May 14 21:56 cd</w:t>
+      </w:r>
+    </w:p>
+    <w:p>
+      <w:pPr>
+        <w:pStyle w:val="NoSpacing"/>
+      </w:pPr>
+      <w:proofErr w:type="spellStart"/>
+      <w:r>
+        <w:t>drwxr</w:t>
+      </w:r>
+      <w:proofErr w:type="spellEnd"/>
+      <w:r>
+        <w:t>-</w:t>
+      </w:r>
+      <w:proofErr w:type="spellStart"/>
+      <w:r>
+        <w:t>xr</w:t>
+      </w:r>
+      <w:proofErr w:type="spellEnd"/>
+      <w:r>
+        <w:t xml:space="preserve">-x    1 nswain09 </w:t>
+      </w:r>
+      <w:proofErr w:type="spellStart"/>
+      <w:r>
+        <w:t>Administ</w:t>
+      </w:r>
+      <w:proofErr w:type="spellEnd"/>
+      <w:r>
+        <w:t xml:space="preserve">     4096 May 14 21:56 16</w:t>
+      </w:r>
+    </w:p>
+    <w:p>
+      <w:pPr>
+        <w:pStyle w:val="NoSpacing"/>
+      </w:pPr>
+    </w:p>
+    <w:p>
+      <w:pPr>
+        <w:pStyle w:val="NoSpacing"/>
+      </w:pPr>
+      <w:r>
+        <w:t>$ ls -</w:t>
+      </w:r>
+      <w:proofErr w:type="spellStart"/>
+      <w:r>
+        <w:t>lrt</w:t>
+      </w:r>
+      <w:proofErr w:type="spellEnd"/>
     </w:p>
     <w:p>
       <w:pPr>
@@ -7532,103 +8629,415 @@
         <w:pStyle w:val="NoSpacing"/>
       </w:pPr>
       <w:r>
-        <w:t>-r--r--r--    1 nswain09 Administ      689 May 14 21:39 14e82e869a0a94b4a34fa2f462c727066009ea</w:t>
-      </w:r>
-    </w:p>
-    <w:p>
-      <w:pPr>
-        <w:pStyle w:val="NoSpacing"/>
-      </w:pPr>
-      <w:r>
-        <w:t>-r--r--r--    1 nswain09 Administ      275 May 14 21:39 c444db7713fd74a0b4c5bcd78262fa972bebc1</w:t>
-      </w:r>
-    </w:p>
-    <w:p>
-      <w:pPr>
-        <w:pStyle w:val="NoSpacing"/>
-      </w:pPr>
-      <w:r>
-        <w:t>-r--r--r--    1 nswain09 Administ    13607 May 14 21:39 cb87a248de92d9b2b1ab692b592e772f0a98b2</w:t>
-      </w:r>
-    </w:p>
-    <w:p>
-      <w:pPr>
-        <w:pStyle w:val="NoSpacing"/>
-      </w:pPr>
-      <w:r>
-        <w:t>-r--r--r--    1 nswain09 Administ     6765 May 14 21:39 94741ea4413013f9cc9623eb81c0cc7493bc2f</w:t>
-      </w:r>
-    </w:p>
-    <w:p>
-      <w:pPr>
-        <w:pStyle w:val="NoSpacing"/>
-      </w:pPr>
-      <w:r>
-        <w:t>-r--r--r--    1 nswain09 Administ      250 May 14 21:39 037f912f940829951d900cd796c8720a997568</w:t>
-      </w:r>
-    </w:p>
-    <w:p>
-      <w:pPr>
-        <w:pStyle w:val="NoSpacing"/>
-      </w:pPr>
-      <w:r>
-        <w:t>-r--r--r--    1 nswain09 Administ      247 May 14 21:39 bb6ec493a2c0c233b6871197fb5600a0cfb8a0</w:t>
-      </w:r>
-    </w:p>
-    <w:p>
-      <w:pPr>
-        <w:pStyle w:val="NoSpacing"/>
-      </w:pPr>
-      <w:r>
-        <w:t>-r--r--r--    1 nswain09 Administ      540 May 14 21:39 faab66ed793f66bf64572c8238ab73e431f657</w:t>
-      </w:r>
-    </w:p>
-    <w:p>
-      <w:pPr>
-        <w:pStyle w:val="NoSpacing"/>
-      </w:pPr>
-      <w:r>
-        <w:t>-r--r--r--    1 nswain09 Administ      890 May 14 21:39 5d8c4296120ce85ba0a9591e93f14de895cb30</w:t>
-      </w:r>
-    </w:p>
-    <w:p>
-      <w:pPr>
-        <w:pStyle w:val="NoSpacing"/>
-      </w:pPr>
-      <w:r>
-        <w:t>-r--r--r--    1 nswain09 Administ     1506 May 14 21:39 20b1506517bc4d09f6bc4003c5eead56b44e88</w:t>
-      </w:r>
-    </w:p>
-    <w:p>
-      <w:pPr>
-        <w:pStyle w:val="NoSpacing"/>
-      </w:pPr>
-      <w:r>
-        <w:t>-r--r--r--    1 nswain09 Administ      522 May 14 21:39 da574883ffae4bd545fb2ec3adc03c75503b0b</w:t>
-      </w:r>
-    </w:p>
-    <w:p>
-      <w:pPr>
-        <w:pStyle w:val="NoSpacing"/>
-      </w:pPr>
-      <w:r>
-        <w:t>-r--r--r--    1 nswain09 Administ      144 May 14 21:39 224173070fcedf77ca4466b3ec0447e449c501</w:t>
-      </w:r>
-    </w:p>
-    <w:p>
-      <w:pPr>
-        <w:pStyle w:val="NoSpacing"/>
-      </w:pPr>
-      <w:r>
-        <w:t>-r--r--r--    1 nswain09 Administ     1384 May 14 21:39 a4638ff11c6745093b4f613dcfef6749022a7e</w:t>
-      </w:r>
-    </w:p>
-    <w:p>
-      <w:pPr>
-        <w:pStyle w:val="NoSpacing"/>
-      </w:pPr>
-      <w:r>
-        <w:t>-r--r--r--    1 nswain09 Administ       49 May 14 21:56 31f715b21d5bcada6f3d4f6c3b6eda474603c9</w:t>
+        <w:t>-r--</w:t>
+      </w:r>
+      <w:proofErr w:type="spellStart"/>
+      <w:r>
+        <w:t>r</w:t>
+      </w:r>
+      <w:proofErr w:type="spellEnd"/>
+      <w:r>
+        <w:t>--</w:t>
+      </w:r>
+      <w:proofErr w:type="spellStart"/>
+      <w:r>
+        <w:t>r</w:t>
+      </w:r>
+      <w:proofErr w:type="spellEnd"/>
+      <w:r>
+        <w:t xml:space="preserve">--    1 nswain09 </w:t>
+      </w:r>
+      <w:proofErr w:type="spellStart"/>
+      <w:r>
+        <w:t>Administ</w:t>
+      </w:r>
+      <w:proofErr w:type="spellEnd"/>
+      <w:r>
+        <w:t xml:space="preserve">      689 May 14 21:39 14e82e869a0a94b4a34fa2f462c727066009ea</w:t>
+      </w:r>
+    </w:p>
+    <w:p>
+      <w:pPr>
+        <w:pStyle w:val="NoSpacing"/>
+      </w:pPr>
+      <w:r>
+        <w:t>-r--</w:t>
+      </w:r>
+      <w:proofErr w:type="spellStart"/>
+      <w:r>
+        <w:t>r</w:t>
+      </w:r>
+      <w:proofErr w:type="spellEnd"/>
+      <w:r>
+        <w:t>--</w:t>
+      </w:r>
+      <w:proofErr w:type="spellStart"/>
+      <w:r>
+        <w:t>r</w:t>
+      </w:r>
+      <w:proofErr w:type="spellEnd"/>
+      <w:r>
+        <w:t xml:space="preserve">--    1 nswain09 </w:t>
+      </w:r>
+      <w:proofErr w:type="spellStart"/>
+      <w:r>
+        <w:t>Administ</w:t>
+      </w:r>
+      <w:proofErr w:type="spellEnd"/>
+      <w:r>
+        <w:t xml:space="preserve">      275 May 14 21:39 c444db7713fd74a0b4c5bcd78262fa972bebc1</w:t>
+      </w:r>
+    </w:p>
+    <w:p>
+      <w:pPr>
+        <w:pStyle w:val="NoSpacing"/>
+      </w:pPr>
+      <w:r>
+        <w:t>-r--</w:t>
+      </w:r>
+      <w:proofErr w:type="spellStart"/>
+      <w:r>
+        <w:t>r</w:t>
+      </w:r>
+      <w:proofErr w:type="spellEnd"/>
+      <w:r>
+        <w:t>--</w:t>
+      </w:r>
+      <w:proofErr w:type="spellStart"/>
+      <w:r>
+        <w:t>r</w:t>
+      </w:r>
+      <w:proofErr w:type="spellEnd"/>
+      <w:r>
+        <w:t xml:space="preserve">--    1 nswain09 </w:t>
+      </w:r>
+      <w:proofErr w:type="spellStart"/>
+      <w:r>
+        <w:t>Administ</w:t>
+      </w:r>
+      <w:proofErr w:type="spellEnd"/>
+      <w:r>
+        <w:t xml:space="preserve">    13607 May 14 21:39 cb87a248de92d9b2b1ab692b592e772f0a98b2</w:t>
+      </w:r>
+    </w:p>
+    <w:p>
+      <w:pPr>
+        <w:pStyle w:val="NoSpacing"/>
+      </w:pPr>
+      <w:r>
+        <w:t>-r--</w:t>
+      </w:r>
+      <w:proofErr w:type="spellStart"/>
+      <w:r>
+        <w:t>r</w:t>
+      </w:r>
+      <w:proofErr w:type="spellEnd"/>
+      <w:r>
+        <w:t>--</w:t>
+      </w:r>
+      <w:proofErr w:type="spellStart"/>
+      <w:r>
+        <w:t>r</w:t>
+      </w:r>
+      <w:proofErr w:type="spellEnd"/>
+      <w:r>
+        <w:t xml:space="preserve">--    1 nswain09 </w:t>
+      </w:r>
+      <w:proofErr w:type="spellStart"/>
+      <w:r>
+        <w:t>Administ</w:t>
+      </w:r>
+      <w:proofErr w:type="spellEnd"/>
+      <w:r>
+        <w:t xml:space="preserve">     6765 May 14 21:39 94741ea4413013f9cc9623eb81c0cc7493bc2f</w:t>
+      </w:r>
+    </w:p>
+    <w:p>
+      <w:pPr>
+        <w:pStyle w:val="NoSpacing"/>
+      </w:pPr>
+      <w:r>
+        <w:t>-r--</w:t>
+      </w:r>
+      <w:proofErr w:type="spellStart"/>
+      <w:r>
+        <w:t>r</w:t>
+      </w:r>
+      <w:proofErr w:type="spellEnd"/>
+      <w:r>
+        <w:t>--</w:t>
+      </w:r>
+      <w:proofErr w:type="spellStart"/>
+      <w:r>
+        <w:t>r</w:t>
+      </w:r>
+      <w:proofErr w:type="spellEnd"/>
+      <w:r>
+        <w:t xml:space="preserve">--    1 nswain09 </w:t>
+      </w:r>
+      <w:proofErr w:type="spellStart"/>
+      <w:r>
+        <w:t>Administ</w:t>
+      </w:r>
+      <w:proofErr w:type="spellEnd"/>
+      <w:r>
+        <w:t xml:space="preserve">      250 May 14 21:39 037f912f940829951d900cd796c8720a997568</w:t>
+      </w:r>
+    </w:p>
+    <w:p>
+      <w:pPr>
+        <w:pStyle w:val="NoSpacing"/>
+      </w:pPr>
+      <w:r>
+        <w:t>-r--</w:t>
+      </w:r>
+      <w:proofErr w:type="spellStart"/>
+      <w:r>
+        <w:t>r</w:t>
+      </w:r>
+      <w:proofErr w:type="spellEnd"/>
+      <w:r>
+        <w:t>--</w:t>
+      </w:r>
+      <w:proofErr w:type="spellStart"/>
+      <w:r>
+        <w:t>r</w:t>
+      </w:r>
+      <w:proofErr w:type="spellEnd"/>
+      <w:r>
+        <w:t xml:space="preserve">--    1 nswain09 </w:t>
+      </w:r>
+      <w:proofErr w:type="spellStart"/>
+      <w:r>
+        <w:t>Administ</w:t>
+      </w:r>
+      <w:proofErr w:type="spellEnd"/>
+      <w:r>
+        <w:t xml:space="preserve">      247 May 14 21:39 bb6ec493a2c0c233b6871197fb5600a0cfb8a0</w:t>
+      </w:r>
+    </w:p>
+    <w:p>
+      <w:pPr>
+        <w:pStyle w:val="NoSpacing"/>
+      </w:pPr>
+      <w:r>
+        <w:t>-r--</w:t>
+      </w:r>
+      <w:proofErr w:type="spellStart"/>
+      <w:r>
+        <w:t>r</w:t>
+      </w:r>
+      <w:proofErr w:type="spellEnd"/>
+      <w:r>
+        <w:t>--</w:t>
+      </w:r>
+      <w:proofErr w:type="spellStart"/>
+      <w:r>
+        <w:t>r</w:t>
+      </w:r>
+      <w:proofErr w:type="spellEnd"/>
+      <w:r>
+        <w:t xml:space="preserve">--    1 nswain09 </w:t>
+      </w:r>
+      <w:proofErr w:type="spellStart"/>
+      <w:r>
+        <w:t>Administ</w:t>
+      </w:r>
+      <w:proofErr w:type="spellEnd"/>
+      <w:r>
+        <w:t xml:space="preserve">      540 May 14 21:39 faab66ed793f66bf64572c8238ab73e431f657</w:t>
+      </w:r>
+    </w:p>
+    <w:p>
+      <w:pPr>
+        <w:pStyle w:val="NoSpacing"/>
+      </w:pPr>
+      <w:r>
+        <w:t>-r--</w:t>
+      </w:r>
+      <w:proofErr w:type="spellStart"/>
+      <w:r>
+        <w:t>r</w:t>
+      </w:r>
+      <w:proofErr w:type="spellEnd"/>
+      <w:r>
+        <w:t>--</w:t>
+      </w:r>
+      <w:proofErr w:type="spellStart"/>
+      <w:r>
+        <w:t>r</w:t>
+      </w:r>
+      <w:proofErr w:type="spellEnd"/>
+      <w:r>
+        <w:t xml:space="preserve">--    1 nswain09 </w:t>
+      </w:r>
+      <w:proofErr w:type="spellStart"/>
+      <w:r>
+        <w:t>Administ</w:t>
+      </w:r>
+      <w:proofErr w:type="spellEnd"/>
+      <w:r>
+        <w:t xml:space="preserve">      890 May 14 21:39 5d8c4296120ce85ba0a9591e93f14de895cb30</w:t>
+      </w:r>
+    </w:p>
+    <w:p>
+      <w:pPr>
+        <w:pStyle w:val="NoSpacing"/>
+      </w:pPr>
+      <w:r>
+        <w:t>-r--</w:t>
+      </w:r>
+      <w:proofErr w:type="spellStart"/>
+      <w:r>
+        <w:t>r</w:t>
+      </w:r>
+      <w:proofErr w:type="spellEnd"/>
+      <w:r>
+        <w:t>--</w:t>
+      </w:r>
+      <w:proofErr w:type="spellStart"/>
+      <w:r>
+        <w:t>r</w:t>
+      </w:r>
+      <w:proofErr w:type="spellEnd"/>
+      <w:r>
+        <w:t xml:space="preserve">--    1 nswain09 </w:t>
+      </w:r>
+      <w:proofErr w:type="spellStart"/>
+      <w:r>
+        <w:t>Administ</w:t>
+      </w:r>
+      <w:proofErr w:type="spellEnd"/>
+      <w:r>
+        <w:t xml:space="preserve">     1506 May 14 21:39 20b1506517bc4d09f6bc4003c5eead56b44e88</w:t>
+      </w:r>
+    </w:p>
+    <w:p>
+      <w:pPr>
+        <w:pStyle w:val="NoSpacing"/>
+      </w:pPr>
+      <w:r>
+        <w:t>-r--</w:t>
+      </w:r>
+      <w:proofErr w:type="spellStart"/>
+      <w:r>
+        <w:t>r</w:t>
+      </w:r>
+      <w:proofErr w:type="spellEnd"/>
+      <w:r>
+        <w:t>--</w:t>
+      </w:r>
+      <w:proofErr w:type="spellStart"/>
+      <w:r>
+        <w:t>r</w:t>
+      </w:r>
+      <w:proofErr w:type="spellEnd"/>
+      <w:r>
+        <w:t xml:space="preserve">--    1 nswain09 </w:t>
+      </w:r>
+      <w:proofErr w:type="spellStart"/>
+      <w:r>
+        <w:t>Administ</w:t>
+      </w:r>
+      <w:proofErr w:type="spellEnd"/>
+      <w:r>
+        <w:t xml:space="preserve">      522 May 14 21:39 da574883ffae4bd545fb2ec3adc03c75503b0b</w:t>
+      </w:r>
+    </w:p>
+    <w:p>
+      <w:pPr>
+        <w:pStyle w:val="NoSpacing"/>
+      </w:pPr>
+      <w:r>
+        <w:t>-r--</w:t>
+      </w:r>
+      <w:proofErr w:type="spellStart"/>
+      <w:r>
+        <w:t>r</w:t>
+      </w:r>
+      <w:proofErr w:type="spellEnd"/>
+      <w:r>
+        <w:t>--</w:t>
+      </w:r>
+      <w:proofErr w:type="spellStart"/>
+      <w:r>
+        <w:t>r</w:t>
+      </w:r>
+      <w:proofErr w:type="spellEnd"/>
+      <w:r>
+        <w:t xml:space="preserve">--    1 nswain09 </w:t>
+      </w:r>
+      <w:proofErr w:type="spellStart"/>
+      <w:r>
+        <w:t>Administ</w:t>
+      </w:r>
+      <w:proofErr w:type="spellEnd"/>
+      <w:r>
+        <w:t xml:space="preserve">      144 May 14 21:39 224173070fcedf77ca4466b3ec0447e449c501</w:t>
+      </w:r>
+    </w:p>
+    <w:p>
+      <w:pPr>
+        <w:pStyle w:val="NoSpacing"/>
+      </w:pPr>
+      <w:r>
+        <w:t>-r--</w:t>
+      </w:r>
+      <w:proofErr w:type="spellStart"/>
+      <w:r>
+        <w:t>r</w:t>
+      </w:r>
+      <w:proofErr w:type="spellEnd"/>
+      <w:r>
+        <w:t>--</w:t>
+      </w:r>
+      <w:proofErr w:type="spellStart"/>
+      <w:r>
+        <w:t>r</w:t>
+      </w:r>
+      <w:proofErr w:type="spellEnd"/>
+      <w:r>
+        <w:t xml:space="preserve">--    1 nswain09 </w:t>
+      </w:r>
+      <w:proofErr w:type="spellStart"/>
+      <w:r>
+        <w:t>Administ</w:t>
+      </w:r>
+      <w:proofErr w:type="spellEnd"/>
+      <w:r>
+        <w:t xml:space="preserve">     1384 May 14 21:39 a4638ff11c6745093b4f613dcfef6749022a7e</w:t>
+      </w:r>
+    </w:p>
+    <w:p>
+      <w:pPr>
+        <w:pStyle w:val="NoSpacing"/>
+      </w:pPr>
+      <w:r>
+        <w:t>-r--</w:t>
+      </w:r>
+      <w:proofErr w:type="spellStart"/>
+      <w:r>
+        <w:t>r</w:t>
+      </w:r>
+      <w:proofErr w:type="spellEnd"/>
+      <w:r>
+        <w:t>--</w:t>
+      </w:r>
+      <w:proofErr w:type="spellStart"/>
+      <w:r>
+        <w:t>r</w:t>
+      </w:r>
+      <w:proofErr w:type="spellEnd"/>
+      <w:r>
+        <w:t xml:space="preserve">--    1 nswain09 </w:t>
+      </w:r>
+      <w:proofErr w:type="spellStart"/>
+      <w:r>
+        <w:t>Administ</w:t>
+      </w:r>
+      <w:proofErr w:type="spellEnd"/>
+      <w:r>
+        <w:t xml:space="preserve">       49 May 14 21:56 31f715b21d5bcada6f3d4f6c3b6eda474603c9</w:t>
       </w:r>
     </w:p>
     <w:p>
@@ -7756,8 +9165,30 @@
         <w:rPr>
           <w:b/>
         </w:rPr>
-        <w:t>How GIT stores its data ?</w:t>
-      </w:r>
+        <w:t xml:space="preserve">How </w:t>
+      </w:r>
+      <w:proofErr w:type="gramStart"/>
+      <w:r>
+        <w:rPr>
+          <w:b/>
+        </w:rPr>
+        <w:t>GIT</w:t>
+      </w:r>
+      <w:proofErr w:type="gramEnd"/>
+      <w:r>
+        <w:rPr>
+          <w:b/>
+        </w:rPr>
+        <w:t xml:space="preserve"> stores its </w:t>
+      </w:r>
+      <w:proofErr w:type="gramStart"/>
+      <w:r>
+        <w:rPr>
+          <w:b/>
+        </w:rPr>
+        <w:t>data ?</w:t>
+      </w:r>
+      <w:proofErr w:type="gramEnd"/>
     </w:p>
     <w:p>
       <w:pPr>
@@ -7851,11 +9282,31 @@
       <w:r>
         <w:t xml:space="preserve"> </w:t>
       </w:r>
-      <w:r>
-        <w:t xml:space="preserve">Lets assume that we have a directory having 3 files. </w:t>
-      </w:r>
-      <w:r>
-        <w:t>( readme test.rb license)</w:t>
+      <w:proofErr w:type="spellStart"/>
+      <w:proofErr w:type="gramStart"/>
+      <w:r>
+        <w:t>Lets</w:t>
+      </w:r>
+      <w:proofErr w:type="spellEnd"/>
+      <w:proofErr w:type="gramEnd"/>
+      <w:r>
+        <w:t xml:space="preserve"> assume that we have a directory having 3 files. </w:t>
+      </w:r>
+      <w:proofErr w:type="gramStart"/>
+      <w:r>
+        <w:t>( readme</w:t>
+      </w:r>
+      <w:proofErr w:type="gramEnd"/>
+      <w:r>
+        <w:t xml:space="preserve"> </w:t>
+      </w:r>
+      <w:proofErr w:type="spellStart"/>
+      <w:r>
+        <w:t>test.rb</w:t>
+      </w:r>
+      <w:proofErr w:type="spellEnd"/>
+      <w:r>
+        <w:t xml:space="preserve"> license)</w:t>
       </w:r>
     </w:p>
     <w:p>
@@ -7867,7 +9318,6 @@
         </w:numPr>
       </w:pPr>
       <w:r>
-        <w:lastRenderedPageBreak/>
         <w:t>Once you add these in staging area and commit, it stores data as below</w:t>
       </w:r>
     </w:p>
@@ -7933,6 +9383,7 @@
         <w:rPr>
           <w:noProof/>
         </w:rPr>
+        <w:lastRenderedPageBreak/>
         <w:drawing>
           <wp:inline distT="0" distB="0" distL="0" distR="0" wp14:anchorId="1479CD57" wp14:editId="1FC74F09">
             <wp:extent cx="4762500" cy="3219450"/>
@@ -8110,9 +9561,13 @@
           <w:numId w:val="43"/>
         </w:numPr>
       </w:pPr>
-      <w:r>
-        <w:lastRenderedPageBreak/>
-        <w:t>So Master branch points to the last committed snapshot</w:t>
+      <w:proofErr w:type="gramStart"/>
+      <w:r>
+        <w:t>So</w:t>
+      </w:r>
+      <w:proofErr w:type="gramEnd"/>
+      <w:r>
+        <w:t xml:space="preserve"> Master branch points to the last committed snapshot</w:t>
       </w:r>
       <w:r>
         <w:t>.</w:t>
@@ -8143,6 +9598,7 @@
         <w:rPr>
           <w:noProof/>
         </w:rPr>
+        <w:lastRenderedPageBreak/>
         <w:drawing>
           <wp:inline distT="0" distB="0" distL="0" distR="0" wp14:anchorId="70E50587" wp14:editId="1D120EB8">
             <wp:extent cx="4762500" cy="2390775"/>
@@ -8204,8 +9660,23 @@
           <w:numId w:val="4"/>
         </w:numPr>
       </w:pPr>
-      <w:r>
-        <w:t xml:space="preserve">Lets create a branch called testing. Syntax :  </w:t>
+      <w:proofErr w:type="spellStart"/>
+      <w:proofErr w:type="gramStart"/>
+      <w:r>
+        <w:t>Lets</w:t>
+      </w:r>
+      <w:proofErr w:type="spellEnd"/>
+      <w:proofErr w:type="gramEnd"/>
+      <w:r>
+        <w:t xml:space="preserve"> create a branch called testing. </w:t>
+      </w:r>
+      <w:proofErr w:type="gramStart"/>
+      <w:r>
+        <w:t>Syntax :</w:t>
+      </w:r>
+      <w:proofErr w:type="gramEnd"/>
+      <w:r>
+        <w:t xml:space="preserve">  </w:t>
       </w:r>
       <w:r>
         <w:rPr>
@@ -8738,7 +10209,15 @@
         <w:pStyle w:val="NoSpacing"/>
       </w:pPr>
       <w:r>
-        <w:t xml:space="preserve"> git add .          </w:t>
+        <w:t xml:space="preserve"> git </w:t>
+      </w:r>
+      <w:proofErr w:type="gramStart"/>
+      <w:r>
+        <w:t>add .</w:t>
+      </w:r>
+      <w:proofErr w:type="gramEnd"/>
+      <w:r>
+        <w:t xml:space="preserve">          </w:t>
       </w:r>
       <w:r>
         <w:sym w:font="Wingdings" w:char="F0E8"/>
@@ -8752,435 +10231,469 @@
         <w:pStyle w:val="NoSpacing"/>
       </w:pPr>
       <w:r>
+        <w:t xml:space="preserve"> git add --all      </w:t>
+      </w:r>
+      <w:r>
+        <w:sym w:font="Wingdings" w:char="F0E8"/>
+      </w:r>
+      <w:r>
+        <w:t xml:space="preserve"> </w:t>
+      </w:r>
+      <w:r>
+        <w:t>option "--all" tells Git: "Find all new and updated files everywhere throughout the project</w:t>
+      </w:r>
+    </w:p>
+    <w:p>
+      <w:pPr>
+        <w:pStyle w:val="NoSpacing"/>
+      </w:pPr>
+      <w:r>
+        <w:t xml:space="preserve">                       and add them to the staging area</w:t>
+      </w:r>
+    </w:p>
+    <w:p>
+      <w:pPr>
+        <w:pStyle w:val="NoSpacing"/>
+      </w:pPr>
+      <w:r>
+        <w:t xml:space="preserve"> git add -A         </w:t>
+      </w:r>
+      <w:r>
+        <w:sym w:font="Wingdings" w:char="F0E8"/>
+      </w:r>
+      <w:r>
+        <w:t xml:space="preserve"> option "--all" tells Git: "Find all new and updated files everywhere throughout the project</w:t>
+      </w:r>
+    </w:p>
+    <w:p>
+      <w:pPr>
+        <w:pStyle w:val="NoSpacing"/>
+      </w:pPr>
+      <w:r>
+        <w:t xml:space="preserve">                        and add them to the staging area</w:t>
+      </w:r>
+    </w:p>
+    <w:p>
+      <w:pPr>
+        <w:pStyle w:val="NoSpacing"/>
+      </w:pPr>
+    </w:p>
+    <w:p>
+      <w:pPr>
+        <w:pStyle w:val="NoSpacing"/>
+        <w:jc w:val="center"/>
+        <w:rPr>
+          <w:b/>
+          <w:bCs/>
+        </w:rPr>
+      </w:pPr>
+      <w:r>
+        <w:rPr>
+          <w:b/>
+          <w:bCs/>
+          <w:color w:val="FF0000"/>
+        </w:rPr>
         <w:lastRenderedPageBreak/>
-        <w:t xml:space="preserve"> git add --all      </w:t>
+        <w:t>Remove files from staging area</w:t>
+      </w:r>
+    </w:p>
+    <w:p>
+      <w:pPr>
+        <w:pStyle w:val="NoSpacing"/>
+      </w:pPr>
+      <w:r>
+        <w:t xml:space="preserve">  </w:t>
+      </w:r>
+    </w:p>
+    <w:p>
+      <w:pPr>
+        <w:pStyle w:val="NoSpacing"/>
+      </w:pPr>
+      <w:r>
+        <w:t xml:space="preserve">  </w:t>
+      </w:r>
+      <w:r>
+        <w:rPr>
+          <w:b/>
+          <w:bCs/>
+        </w:rPr>
+        <w:t>git rm --cached 1.txt</w:t>
+      </w:r>
+      <w:r>
+        <w:t xml:space="preserve">     </w:t>
       </w:r>
       <w:r>
         <w:sym w:font="Wingdings" w:char="F0E8"/>
       </w:r>
       <w:r>
+        <w:t xml:space="preserve"> remove the file from staging area</w:t>
+      </w:r>
+    </w:p>
+    <w:p>
+      <w:pPr>
+        <w:pStyle w:val="NoSpacing"/>
+      </w:pPr>
+    </w:p>
+    <w:p>
+      <w:pPr>
+        <w:pStyle w:val="NoSpacing"/>
+      </w:pPr>
+      <w:r>
+        <w:t xml:space="preserve">  </w:t>
+      </w:r>
+      <w:r>
+        <w:rPr>
+          <w:b/>
+          <w:bCs/>
+        </w:rPr>
+        <w:t>git reset 2.txt</w:t>
+      </w:r>
+      <w:r>
+        <w:t xml:space="preserve">           </w:t>
+      </w:r>
+      <w:r>
+        <w:sym w:font="Wingdings" w:char="F0E8"/>
+      </w:r>
+      <w:r>
+        <w:t xml:space="preserve"> reset is opposite to add. it will remove the file from staging area.</w:t>
+      </w:r>
+    </w:p>
+    <w:p>
+      <w:pPr>
+        <w:pStyle w:val="NoSpacing"/>
+      </w:pPr>
+    </w:p>
+    <w:p>
+      <w:pPr>
+        <w:pStyle w:val="NoSpacing"/>
+      </w:pPr>
+      <w:r>
+        <w:t xml:space="preserve">  </w:t>
+      </w:r>
+      <w:r>
+        <w:rPr>
+          <w:b/>
+          <w:bCs/>
+        </w:rPr>
+        <w:t>git reset</w:t>
+      </w:r>
+      <w:r>
+        <w:t xml:space="preserve">                 </w:t>
+      </w:r>
+      <w:r>
+        <w:sym w:font="Wingdings" w:char="F0E8"/>
+      </w:r>
+      <w:r>
+        <w:t xml:space="preserve"> it will remove all the files.</w:t>
+      </w:r>
+    </w:p>
+    <w:p>
+      <w:pPr>
+        <w:pStyle w:val="NoSpacing"/>
+      </w:pPr>
+    </w:p>
+    <w:p>
+      <w:pPr>
+        <w:pStyle w:val="NoSpacing"/>
+      </w:pPr>
+      <w:r>
+        <w:t xml:space="preserve">$ </w:t>
+      </w:r>
+      <w:r>
+        <w:rPr>
+          <w:b/>
+          <w:bCs/>
+        </w:rPr>
+        <w:t>git reset --soft HEAD^</w:t>
+      </w:r>
+      <w:r>
+        <w:t xml:space="preserve">    </w:t>
+      </w:r>
+      <w:r>
+        <w:sym w:font="Wingdings" w:char="F0E8"/>
+      </w:r>
+      <w:r>
+        <w:t xml:space="preserve">  The "--soft" option means that the commit is cancelled and moved before HEAD</w:t>
+      </w:r>
+    </w:p>
+    <w:p>
+      <w:pPr>
+        <w:pStyle w:val="NoSpacing"/>
+      </w:pPr>
+    </w:p>
+    <w:p>
+      <w:pPr>
+        <w:pStyle w:val="NoSpacing"/>
+      </w:pPr>
+      <w:r>
+        <w:t xml:space="preserve">$ </w:t>
+      </w:r>
+      <w:r>
+        <w:rPr>
+          <w:b/>
+          <w:bCs/>
+        </w:rPr>
+        <w:t>git add file-i-forgot-to-add.html</w:t>
+      </w:r>
+    </w:p>
+    <w:p>
+      <w:pPr>
+        <w:pStyle w:val="NoSpacing"/>
+      </w:pPr>
+    </w:p>
+    <w:p>
+      <w:pPr>
+        <w:pStyle w:val="NoSpacing"/>
+      </w:pPr>
+      <w:r>
+        <w:t xml:space="preserve">$ </w:t>
+      </w:r>
+      <w:r>
+        <w:rPr>
+          <w:b/>
+          <w:bCs/>
+        </w:rPr>
+        <w:t>git commit --amend -m "Add the remaining file"</w:t>
+      </w:r>
+    </w:p>
+    <w:p>
+      <w:pPr>
+        <w:pStyle w:val="NoSpacing"/>
+      </w:pPr>
+    </w:p>
+    <w:p>
+      <w:pPr>
+        <w:pStyle w:val="NoSpacing"/>
+      </w:pPr>
+    </w:p>
+    <w:p>
+      <w:pPr>
+        <w:pStyle w:val="NoSpacing"/>
+      </w:pPr>
+      <w:r>
+        <w:t>To understand what that "HEAD" thing represents, recall that we work in branches.</w:t>
+      </w:r>
+    </w:p>
+    <w:p>
+      <w:pPr>
+        <w:pStyle w:val="NoSpacing"/>
+      </w:pPr>
+      <w:r>
+        <w:t xml:space="preserve"> Currently we're in the master branch, and HEAD points to this master branch. When we switch to a different branch later,</w:t>
+      </w:r>
+    </w:p>
+    <w:p>
+      <w:pPr>
+        <w:pStyle w:val="NoSpacing"/>
+      </w:pPr>
+      <w:r>
+        <w:t>HEAD will point to that different branch. HEAD is just a pointer to a branch:</w:t>
+      </w:r>
+    </w:p>
+    <w:p>
+      <w:pPr>
+        <w:pStyle w:val="NoSpacing"/>
+      </w:pPr>
+    </w:p>
+    <w:p>
+      <w:pPr>
+        <w:pStyle w:val="NoSpacing"/>
+        <w:jc w:val="center"/>
+        <w:rPr>
+          <w:b/>
+          <w:bCs/>
+        </w:rPr>
+      </w:pPr>
+      <w:r>
+        <w:rPr>
+          <w:b/>
+          <w:bCs/>
+        </w:rPr>
+        <w:t>committing</w:t>
+      </w:r>
+      <w:r>
+        <w:rPr>
+          <w:b/>
+          <w:bCs/>
+        </w:rPr>
+        <w:t xml:space="preserve"> files in GIT</w:t>
+      </w:r>
+    </w:p>
+    <w:p>
+      <w:pPr>
+        <w:pStyle w:val="NoSpacing"/>
+      </w:pPr>
+      <w:r>
+        <w:t>$ git commit -m "Add three files"       ==&gt; the "-m" option, which stands for "message"</w:t>
+      </w:r>
+    </w:p>
+    <w:p>
+      <w:pPr>
+        <w:pStyle w:val="NoSpacing"/>
+      </w:pPr>
+      <w:r>
+        <w:t xml:space="preserve">[master (root-commit) </w:t>
+      </w:r>
+      <w:proofErr w:type="spellStart"/>
+      <w:r>
+        <w:t>abfbdeb</w:t>
+      </w:r>
+      <w:proofErr w:type="spellEnd"/>
+      <w:r>
+        <w:t>] Add three files</w:t>
+      </w:r>
+    </w:p>
+    <w:p>
+      <w:pPr>
+        <w:pStyle w:val="NoSpacing"/>
+      </w:pPr>
+      <w:r>
+        <w:t xml:space="preserve">3 files changed, 0 </w:t>
+      </w:r>
+      <w:proofErr w:type="gramStart"/>
+      <w:r>
+        <w:t>insertions(</w:t>
+      </w:r>
+      <w:proofErr w:type="gramEnd"/>
+      <w:r>
+        <w:t>+), 0 deletions(-)</w:t>
+      </w:r>
+    </w:p>
+    <w:p>
+      <w:pPr>
+        <w:pStyle w:val="NoSpacing"/>
+      </w:pPr>
+      <w:r>
+        <w:t>create mode 100644 another_file.js</w:t>
+      </w:r>
+    </w:p>
+    <w:p>
+      <w:pPr>
+        <w:pStyle w:val="NoSpacing"/>
+      </w:pPr>
+      <w:r>
+        <w:t>create mode 100644 my_new_file.txt</w:t>
+      </w:r>
+    </w:p>
+    <w:p>
+      <w:pPr>
+        <w:pStyle w:val="NoSpacing"/>
+      </w:pPr>
+      <w:r>
+        <w:t xml:space="preserve">create mode 100644 </w:t>
+      </w:r>
+      <w:proofErr w:type="spellStart"/>
+      <w:r>
+        <w:t>new_file.rb</w:t>
+      </w:r>
+      <w:proofErr w:type="spellEnd"/>
+    </w:p>
+    <w:p>
+      <w:pPr>
+        <w:pStyle w:val="NoSpacing"/>
+      </w:pPr>
+    </w:p>
+    <w:p>
+      <w:pPr>
+        <w:pStyle w:val="NoSpacing"/>
+      </w:pPr>
+      <w:r>
+        <w:t>The message tells us that there have been three files added to the current branch,</w:t>
+      </w:r>
+    </w:p>
+    <w:p>
+      <w:pPr>
+        <w:pStyle w:val="NoSpacing"/>
+      </w:pPr>
+      <w:r>
+        <w:t xml:space="preserve"> which in our example is the master or the main branch</w:t>
+      </w:r>
+    </w:p>
+    <w:p>
+      <w:pPr>
+        <w:pStyle w:val="NoSpacing"/>
+      </w:pPr>
+      <w:r>
+        <w:t>The "create mode 100644" message tells us that these files are regular non-executable files.</w:t>
+      </w:r>
+    </w:p>
+    <w:p>
+      <w:pPr>
+        <w:pStyle w:val="NoSpacing"/>
+      </w:pPr>
+      <w:r>
+        <w:t xml:space="preserve">The "0 </w:t>
+      </w:r>
+      <w:proofErr w:type="gramStart"/>
+      <w:r>
+        <w:t>insertions(</w:t>
+      </w:r>
+      <w:proofErr w:type="gramEnd"/>
+      <w:r>
+        <w:t>+)" and "0 deletions(-)" messages mean we haven't added any new code or removed any code</w:t>
+      </w:r>
+    </w:p>
+    <w:p>
+      <w:pPr>
+        <w:pStyle w:val="NoSpacing"/>
+      </w:pPr>
+      <w:r>
+        <w:t>from the files</w:t>
+      </w:r>
+    </w:p>
+    <w:p>
+      <w:pPr>
+        <w:pStyle w:val="NoSpacing"/>
+      </w:pPr>
+    </w:p>
+    <w:p>
+      <w:pPr>
+        <w:pStyle w:val="NoSpacing"/>
+        <w:rPr>
+          <w:b/>
+          <w:bCs/>
+        </w:rPr>
+      </w:pPr>
+      <w:r>
+        <w:rPr>
+          <w:b/>
+          <w:bCs/>
+        </w:rPr>
+        <w:t xml:space="preserve">$ git commit -a -m "Do something once more"     </w:t>
+      </w:r>
+      <w:r>
+        <w:rPr>
+          <w:b/>
+          <w:bCs/>
+        </w:rPr>
+        <w:sym w:font="Wingdings" w:char="F0E8"/>
+      </w:r>
+      <w:r>
+        <w:rPr>
+          <w:b/>
+          <w:bCs/>
+        </w:rPr>
+        <w:t>add and commit files simultaneously</w:t>
+      </w:r>
+    </w:p>
+    <w:p>
+      <w:pPr>
+        <w:pStyle w:val="NoSpacing"/>
+      </w:pPr>
+    </w:p>
+    <w:p>
+      <w:pPr>
+        <w:pStyle w:val="NoSpacing"/>
+      </w:pPr>
+      <w:proofErr w:type="gramStart"/>
+      <w:r>
+        <w:t>what</w:t>
+      </w:r>
+      <w:proofErr w:type="gramEnd"/>
+      <w:r>
         <w:t xml:space="preserve"> </w:t>
       </w:r>
       <w:r>
-        <w:t>option "--all" tells Git: "Find all new and updated files everywhere throughout the project</w:t>
-      </w:r>
-    </w:p>
-    <w:p>
-      <w:pPr>
-        <w:pStyle w:val="NoSpacing"/>
-      </w:pPr>
-      <w:r>
-        <w:t xml:space="preserve">                       and add them to the staging area</w:t>
-      </w:r>
-    </w:p>
-    <w:p>
-      <w:pPr>
-        <w:pStyle w:val="NoSpacing"/>
-      </w:pPr>
-      <w:r>
-        <w:t xml:space="preserve"> git add -A         </w:t>
-      </w:r>
-      <w:r>
-        <w:sym w:font="Wingdings" w:char="F0E8"/>
-      </w:r>
-      <w:r>
-        <w:t xml:space="preserve"> option "--all" tells Git: "Find all new and updated files everywhere throughout the project</w:t>
-      </w:r>
-    </w:p>
-    <w:p>
-      <w:pPr>
-        <w:pStyle w:val="NoSpacing"/>
-      </w:pPr>
-      <w:r>
-        <w:t xml:space="preserve">                        and add them to the staging area</w:t>
-      </w:r>
-    </w:p>
-    <w:p>
-      <w:pPr>
-        <w:pStyle w:val="NoSpacing"/>
-      </w:pPr>
-    </w:p>
-    <w:p>
-      <w:pPr>
-        <w:pStyle w:val="NoSpacing"/>
-        <w:jc w:val="center"/>
-        <w:rPr>
-          <w:b/>
-          <w:bCs/>
-        </w:rPr>
-      </w:pPr>
-      <w:r>
-        <w:rPr>
-          <w:b/>
-          <w:bCs/>
-          <w:color w:val="FF0000"/>
-        </w:rPr>
-        <w:t>Remove files from staging area</w:t>
-      </w:r>
-    </w:p>
-    <w:p>
-      <w:pPr>
-        <w:pStyle w:val="NoSpacing"/>
-      </w:pPr>
-      <w:r>
-        <w:t xml:space="preserve">  </w:t>
-      </w:r>
-    </w:p>
-    <w:p>
-      <w:pPr>
-        <w:pStyle w:val="NoSpacing"/>
-      </w:pPr>
-      <w:r>
-        <w:t xml:space="preserve">  </w:t>
-      </w:r>
-      <w:r>
-        <w:rPr>
-          <w:b/>
-          <w:bCs/>
-        </w:rPr>
-        <w:t>git rm --cached 1.txt</w:t>
-      </w:r>
-      <w:r>
-        <w:t xml:space="preserve">     </w:t>
-      </w:r>
-      <w:r>
-        <w:sym w:font="Wingdings" w:char="F0E8"/>
-      </w:r>
-      <w:r>
-        <w:t xml:space="preserve"> remove the file from staging area</w:t>
-      </w:r>
-    </w:p>
-    <w:p>
-      <w:pPr>
-        <w:pStyle w:val="NoSpacing"/>
-      </w:pPr>
-    </w:p>
-    <w:p>
-      <w:pPr>
-        <w:pStyle w:val="NoSpacing"/>
-      </w:pPr>
-      <w:r>
-        <w:t xml:space="preserve">  </w:t>
-      </w:r>
-      <w:r>
-        <w:rPr>
-          <w:b/>
-          <w:bCs/>
-        </w:rPr>
-        <w:t>git reset 2.txt</w:t>
-      </w:r>
-      <w:r>
-        <w:t xml:space="preserve">           </w:t>
-      </w:r>
-      <w:r>
-        <w:sym w:font="Wingdings" w:char="F0E8"/>
-      </w:r>
-      <w:r>
-        <w:t xml:space="preserve"> reset is opposite to add. it will remove the file from staging area.</w:t>
-      </w:r>
-    </w:p>
-    <w:p>
-      <w:pPr>
-        <w:pStyle w:val="NoSpacing"/>
-      </w:pPr>
-    </w:p>
-    <w:p>
-      <w:pPr>
-        <w:pStyle w:val="NoSpacing"/>
-      </w:pPr>
-      <w:r>
-        <w:t xml:space="preserve">  </w:t>
-      </w:r>
-      <w:r>
-        <w:rPr>
-          <w:b/>
-          <w:bCs/>
-        </w:rPr>
-        <w:t>git reset</w:t>
-      </w:r>
-      <w:r>
-        <w:t xml:space="preserve">                 </w:t>
-      </w:r>
-      <w:r>
-        <w:sym w:font="Wingdings" w:char="F0E8"/>
-      </w:r>
-      <w:r>
-        <w:t xml:space="preserve"> it will remove all the files.</w:t>
-      </w:r>
-    </w:p>
-    <w:p>
-      <w:pPr>
-        <w:pStyle w:val="NoSpacing"/>
-      </w:pPr>
-    </w:p>
-    <w:p>
-      <w:pPr>
-        <w:pStyle w:val="NoSpacing"/>
-      </w:pPr>
-      <w:r>
-        <w:t xml:space="preserve">$ </w:t>
-      </w:r>
-      <w:r>
-        <w:rPr>
-          <w:b/>
-          <w:bCs/>
-        </w:rPr>
-        <w:t>git reset --soft HEAD^</w:t>
-      </w:r>
-      <w:r>
-        <w:t xml:space="preserve">    </w:t>
-      </w:r>
-      <w:r>
-        <w:sym w:font="Wingdings" w:char="F0E8"/>
-      </w:r>
-      <w:r>
-        <w:t xml:space="preserve">  The "--soft" option means that the commit is cancelled and moved before HEAD</w:t>
-      </w:r>
-    </w:p>
-    <w:p>
-      <w:pPr>
-        <w:pStyle w:val="NoSpacing"/>
-      </w:pPr>
-    </w:p>
-    <w:p>
-      <w:pPr>
-        <w:pStyle w:val="NoSpacing"/>
-      </w:pPr>
-      <w:r>
-        <w:t xml:space="preserve">$ </w:t>
-      </w:r>
-      <w:r>
-        <w:rPr>
-          <w:b/>
-          <w:bCs/>
-        </w:rPr>
-        <w:t>git add file-i-forgot-to-add.html</w:t>
-      </w:r>
-    </w:p>
-    <w:p>
-      <w:pPr>
-        <w:pStyle w:val="NoSpacing"/>
-      </w:pPr>
-    </w:p>
-    <w:p>
-      <w:pPr>
-        <w:pStyle w:val="NoSpacing"/>
-      </w:pPr>
-      <w:r>
-        <w:t xml:space="preserve">$ </w:t>
-      </w:r>
-      <w:r>
-        <w:rPr>
-          <w:b/>
-          <w:bCs/>
-        </w:rPr>
-        <w:t>git commit --amend -m "Add the remaining file"</w:t>
-      </w:r>
-    </w:p>
-    <w:p>
-      <w:pPr>
-        <w:pStyle w:val="NoSpacing"/>
-      </w:pPr>
-    </w:p>
-    <w:p>
-      <w:pPr>
-        <w:pStyle w:val="NoSpacing"/>
-      </w:pPr>
-    </w:p>
-    <w:p>
-      <w:pPr>
-        <w:pStyle w:val="NoSpacing"/>
-      </w:pPr>
-      <w:r>
-        <w:t>To understand what that "HEAD" thing represents, recall that we work in branches.</w:t>
-      </w:r>
-    </w:p>
-    <w:p>
-      <w:pPr>
-        <w:pStyle w:val="NoSpacing"/>
-      </w:pPr>
-      <w:r>
-        <w:t xml:space="preserve"> Currently we're in the master branch, and HEAD points to this master branch. When we switch to a different branch later,</w:t>
-      </w:r>
-    </w:p>
-    <w:p>
-      <w:pPr>
-        <w:pStyle w:val="NoSpacing"/>
-      </w:pPr>
-      <w:r>
-        <w:t>HEAD will point to that different branch. HEAD is just a pointer to a branch:</w:t>
-      </w:r>
-    </w:p>
-    <w:p>
-      <w:pPr>
-        <w:pStyle w:val="NoSpacing"/>
-      </w:pPr>
-    </w:p>
-    <w:p>
-      <w:pPr>
-        <w:pStyle w:val="NoSpacing"/>
-        <w:jc w:val="center"/>
-        <w:rPr>
-          <w:b/>
-          <w:bCs/>
-        </w:rPr>
-      </w:pPr>
-      <w:r>
-        <w:rPr>
-          <w:b/>
-          <w:bCs/>
-        </w:rPr>
-        <w:t>committing</w:t>
-      </w:r>
-      <w:r>
-        <w:rPr>
-          <w:b/>
-          <w:bCs/>
-        </w:rPr>
-        <w:t xml:space="preserve"> files in GIT</w:t>
-      </w:r>
-    </w:p>
-    <w:p>
-      <w:pPr>
-        <w:pStyle w:val="NoSpacing"/>
-      </w:pPr>
-      <w:r>
-        <w:t>$ git commit -m "Add three files"       ==&gt; the "-m" option, which stands for "message"</w:t>
-      </w:r>
-    </w:p>
-    <w:p>
-      <w:pPr>
-        <w:pStyle w:val="NoSpacing"/>
-      </w:pPr>
-      <w:r>
-        <w:t>[master (root-commit) abfbdeb] Add three files</w:t>
-      </w:r>
-    </w:p>
-    <w:p>
-      <w:pPr>
-        <w:pStyle w:val="NoSpacing"/>
-      </w:pPr>
-      <w:r>
-        <w:t>3 files changed, 0 insertions(+), 0 deletions(-)</w:t>
-      </w:r>
-    </w:p>
-    <w:p>
-      <w:pPr>
-        <w:pStyle w:val="NoSpacing"/>
-      </w:pPr>
-      <w:r>
-        <w:t>create mode 100644 another_file.js</w:t>
-      </w:r>
-    </w:p>
-    <w:p>
-      <w:pPr>
-        <w:pStyle w:val="NoSpacing"/>
-      </w:pPr>
-      <w:r>
-        <w:t>create mode 100644 my_new_file.txt</w:t>
-      </w:r>
-    </w:p>
-    <w:p>
-      <w:pPr>
-        <w:pStyle w:val="NoSpacing"/>
-      </w:pPr>
-      <w:r>
-        <w:t>create mode 100644 new_file.rb</w:t>
-      </w:r>
-    </w:p>
-    <w:p>
-      <w:pPr>
-        <w:pStyle w:val="NoSpacing"/>
-      </w:pPr>
-    </w:p>
-    <w:p>
-      <w:pPr>
-        <w:pStyle w:val="NoSpacing"/>
-      </w:pPr>
-      <w:r>
-        <w:t>The message tells us that there have been three files added to the current branch,</w:t>
-      </w:r>
-    </w:p>
-    <w:p>
-      <w:pPr>
-        <w:pStyle w:val="NoSpacing"/>
-      </w:pPr>
-      <w:r>
-        <w:t xml:space="preserve"> which in our example is the master or the main branch</w:t>
-      </w:r>
-    </w:p>
-    <w:p>
-      <w:pPr>
-        <w:pStyle w:val="NoSpacing"/>
-      </w:pPr>
-      <w:r>
-        <w:t>The "create mode 100644" message tells us that these files are regular non-executable files.</w:t>
-      </w:r>
-    </w:p>
-    <w:p>
-      <w:pPr>
-        <w:pStyle w:val="NoSpacing"/>
-      </w:pPr>
-      <w:r>
-        <w:t>The "0 insertions(+)" and "0 deletions(-)" messages mean we haven't added any new code or removed any code</w:t>
-      </w:r>
-    </w:p>
-    <w:p>
-      <w:pPr>
-        <w:pStyle w:val="NoSpacing"/>
-      </w:pPr>
-      <w:r>
-        <w:t>from the files</w:t>
-      </w:r>
-    </w:p>
-    <w:p>
-      <w:pPr>
-        <w:pStyle w:val="NoSpacing"/>
-      </w:pPr>
-    </w:p>
-    <w:p>
-      <w:pPr>
-        <w:pStyle w:val="NoSpacing"/>
-        <w:rPr>
-          <w:b/>
-          <w:bCs/>
-        </w:rPr>
-      </w:pPr>
-      <w:r>
-        <w:rPr>
-          <w:b/>
-          <w:bCs/>
-        </w:rPr>
-        <w:t xml:space="preserve">$ git commit -a -m "Do something once more"     </w:t>
-      </w:r>
-      <w:r>
-        <w:rPr>
-          <w:b/>
-          <w:bCs/>
-        </w:rPr>
-        <w:sym w:font="Wingdings" w:char="F0E8"/>
-      </w:r>
-      <w:r>
-        <w:rPr>
-          <w:b/>
-          <w:bCs/>
-        </w:rPr>
-        <w:t>add and commit files simultaneously</w:t>
-      </w:r>
-    </w:p>
-    <w:p>
-      <w:pPr>
-        <w:pStyle w:val="NoSpacing"/>
-      </w:pPr>
-    </w:p>
-    <w:p>
-      <w:pPr>
-        <w:pStyle w:val="NoSpacing"/>
-      </w:pPr>
-      <w:r>
-        <w:t xml:space="preserve">what </w:t>
-      </w:r>
-      <w:r>
         <w:t xml:space="preserve">if </w:t>
       </w:r>
       <w:r>
@@ -9200,7 +10713,15 @@
         <w:pStyle w:val="NoSpacing"/>
       </w:pPr>
       <w:r>
-        <w:t>$ git reset --soft HEAD^    ==&gt;  The "--soft" option means that the commit is canceled and moved before HEAD</w:t>
+        <w:t>$ git reset --soft HEAD^    ==</w:t>
+      </w:r>
+      <w:proofErr w:type="gramStart"/>
+      <w:r>
+        <w:t>&gt;  The</w:t>
+      </w:r>
+      <w:proofErr w:type="gramEnd"/>
+      <w:r>
+        <w:t xml:space="preserve"> "--soft" option means that the commit is canceled and moved before HEAD</w:t>
       </w:r>
     </w:p>
     <w:p>
@@ -9252,6 +10773,7 @@
           <w:noProof/>
           <w:color w:val="17365D" w:themeColor="text2" w:themeShade="BF"/>
         </w:rPr>
+        <w:lastRenderedPageBreak/>
         <w:drawing>
           <wp:inline distT="0" distB="0" distL="0" distR="0" wp14:anchorId="291BF04B" wp14:editId="27488D9D">
             <wp:extent cx="4599940" cy="2590800"/>
@@ -9394,6 +10916,7 @@
         <w:rPr>
           <w:noProof/>
         </w:rPr>
+        <w:lastRenderedPageBreak/>
         <mc:AlternateContent>
           <mc:Choice Requires="wpg">
             <w:drawing>
@@ -9770,13 +11293,307 @@
       </w:r>
     </w:p>
     <w:p/>
+    <w:p/>
+    <w:p>
+      <w:r>
+        <w:t xml:space="preserve">Difference between Rebase and </w:t>
+      </w:r>
+      <w:proofErr w:type="gramStart"/>
+      <w:r>
+        <w:t>merge ?</w:t>
+      </w:r>
+      <w:proofErr w:type="gramEnd"/>
+    </w:p>
+    <w:p>
+      <w:pPr>
+        <w:pStyle w:val="ListParagraph"/>
+        <w:numPr>
+          <w:ilvl w:val="1"/>
+          <w:numId w:val="36"/>
+        </w:numPr>
+      </w:pPr>
+      <w:r>
+        <w:t xml:space="preserve">Git merge merges the latest commit of feature branch to main </w:t>
+      </w:r>
+      <w:proofErr w:type="gramStart"/>
+      <w:r>
+        <w:t>branch</w:t>
+      </w:r>
+      <w:proofErr w:type="gramEnd"/>
+    </w:p>
+    <w:p>
+      <w:pPr>
+        <w:pStyle w:val="ListParagraph"/>
+        <w:numPr>
+          <w:ilvl w:val="1"/>
+          <w:numId w:val="36"/>
+        </w:numPr>
+      </w:pPr>
+      <w:r>
+        <w:t xml:space="preserve">Gt rebase merges all commits to main </w:t>
+      </w:r>
+      <w:proofErr w:type="gramStart"/>
+      <w:r>
+        <w:t>branch</w:t>
+      </w:r>
+      <w:proofErr w:type="gramEnd"/>
+    </w:p>
+    <w:p>
+      <w:pPr>
+        <w:pStyle w:val="ListParagraph"/>
+        <w:numPr>
+          <w:ilvl w:val="1"/>
+          <w:numId w:val="36"/>
+        </w:numPr>
+      </w:pPr>
+      <w:r>
+        <w:lastRenderedPageBreak/>
+        <w:drawing>
+          <wp:inline distT="0" distB="0" distL="0" distR="0" wp14:anchorId="0E795EC6" wp14:editId="6135827B">
+            <wp:extent cx="5677692" cy="3867690"/>
+            <wp:effectExtent l="0" t="0" r="0" b="0"/>
+            <wp:docPr id="1363929365" name="Picture 1"/>
+            <wp:cNvGraphicFramePr>
+              <a:graphicFrameLocks xmlns:a="http://schemas.openxmlformats.org/drawingml/2006/main" noChangeAspect="1"/>
+            </wp:cNvGraphicFramePr>
+            <a:graphic xmlns:a="http://schemas.openxmlformats.org/drawingml/2006/main">
+              <a:graphicData uri="http://schemas.openxmlformats.org/drawingml/2006/picture">
+                <pic:pic xmlns:pic="http://schemas.openxmlformats.org/drawingml/2006/picture">
+                  <pic:nvPicPr>
+                    <pic:cNvPr id="1363929365" name=""/>
+                    <pic:cNvPicPr/>
+                  </pic:nvPicPr>
+                  <pic:blipFill>
+                    <a:blip r:embed="rId52"/>
+                    <a:stretch>
+                      <a:fillRect/>
+                    </a:stretch>
+                  </pic:blipFill>
+                  <pic:spPr>
+                    <a:xfrm>
+                      <a:off x="0" y="0"/>
+                      <a:ext cx="5677692" cy="3867690"/>
+                    </a:xfrm>
+                    <a:prstGeom prst="rect">
+                      <a:avLst/>
+                    </a:prstGeom>
+                  </pic:spPr>
+                </pic:pic>
+              </a:graphicData>
+            </a:graphic>
+          </wp:inline>
+        </w:drawing>
+      </w:r>
+    </w:p>
+    <w:p>
+      <w:r>
+        <w:drawing>
+          <wp:inline distT="0" distB="0" distL="0" distR="0" wp14:anchorId="7AFFDD58" wp14:editId="69B01F7C">
+            <wp:extent cx="6645910" cy="1704340"/>
+            <wp:effectExtent l="0" t="0" r="2540" b="0"/>
+            <wp:docPr id="639124256" name="Picture 1"/>
+            <wp:cNvGraphicFramePr>
+              <a:graphicFrameLocks xmlns:a="http://schemas.openxmlformats.org/drawingml/2006/main" noChangeAspect="1"/>
+            </wp:cNvGraphicFramePr>
+            <a:graphic xmlns:a="http://schemas.openxmlformats.org/drawingml/2006/main">
+              <a:graphicData uri="http://schemas.openxmlformats.org/drawingml/2006/picture">
+                <pic:pic xmlns:pic="http://schemas.openxmlformats.org/drawingml/2006/picture">
+                  <pic:nvPicPr>
+                    <pic:cNvPr id="639124256" name=""/>
+                    <pic:cNvPicPr/>
+                  </pic:nvPicPr>
+                  <pic:blipFill>
+                    <a:blip r:embed="rId53"/>
+                    <a:stretch>
+                      <a:fillRect/>
+                    </a:stretch>
+                  </pic:blipFill>
+                  <pic:spPr>
+                    <a:xfrm>
+                      <a:off x="0" y="0"/>
+                      <a:ext cx="6645910" cy="1704340"/>
+                    </a:xfrm>
+                    <a:prstGeom prst="rect">
+                      <a:avLst/>
+                    </a:prstGeom>
+                  </pic:spPr>
+                </pic:pic>
+              </a:graphicData>
+            </a:graphic>
+          </wp:inline>
+        </w:drawing>
+      </w:r>
+    </w:p>
+    <w:p/>
+    <w:p>
+      <w:r>
+        <w:drawing>
+          <wp:inline distT="0" distB="0" distL="0" distR="0" wp14:anchorId="024490C2" wp14:editId="6FD99851">
+            <wp:extent cx="6645910" cy="1130300"/>
+            <wp:effectExtent l="0" t="0" r="2540" b="0"/>
+            <wp:docPr id="646055809" name="Picture 1" descr="A diagram of a diagram&#10;&#10;Description automatically generated"/>
+            <wp:cNvGraphicFramePr>
+              <a:graphicFrameLocks xmlns:a="http://schemas.openxmlformats.org/drawingml/2006/main" noChangeAspect="1"/>
+            </wp:cNvGraphicFramePr>
+            <a:graphic xmlns:a="http://schemas.openxmlformats.org/drawingml/2006/main">
+              <a:graphicData uri="http://schemas.openxmlformats.org/drawingml/2006/picture">
+                <pic:pic xmlns:pic="http://schemas.openxmlformats.org/drawingml/2006/picture">
+                  <pic:nvPicPr>
+                    <pic:cNvPr id="646055809" name="Picture 1" descr="A diagram of a diagram&#10;&#10;Description automatically generated"/>
+                    <pic:cNvPicPr/>
+                  </pic:nvPicPr>
+                  <pic:blipFill>
+                    <a:blip r:embed="rId54"/>
+                    <a:stretch>
+                      <a:fillRect/>
+                    </a:stretch>
+                  </pic:blipFill>
+                  <pic:spPr>
+                    <a:xfrm>
+                      <a:off x="0" y="0"/>
+                      <a:ext cx="6645910" cy="1130300"/>
+                    </a:xfrm>
+                    <a:prstGeom prst="rect">
+                      <a:avLst/>
+                    </a:prstGeom>
+                  </pic:spPr>
+                </pic:pic>
+              </a:graphicData>
+            </a:graphic>
+          </wp:inline>
+        </w:drawing>
+      </w:r>
+    </w:p>
+    <w:p>
+      <w:r>
+        <w:lastRenderedPageBreak/>
+        <w:drawing>
+          <wp:inline distT="0" distB="0" distL="0" distR="0" wp14:anchorId="193AEB6A" wp14:editId="211781AF">
+            <wp:extent cx="6645910" cy="3636010"/>
+            <wp:effectExtent l="0" t="0" r="2540" b="2540"/>
+            <wp:docPr id="912743978" name="Picture 1" descr="A diagram of a branch&#10;&#10;Description automatically generated"/>
+            <wp:cNvGraphicFramePr>
+              <a:graphicFrameLocks xmlns:a="http://schemas.openxmlformats.org/drawingml/2006/main" noChangeAspect="1"/>
+            </wp:cNvGraphicFramePr>
+            <a:graphic xmlns:a="http://schemas.openxmlformats.org/drawingml/2006/main">
+              <a:graphicData uri="http://schemas.openxmlformats.org/drawingml/2006/picture">
+                <pic:pic xmlns:pic="http://schemas.openxmlformats.org/drawingml/2006/picture">
+                  <pic:nvPicPr>
+                    <pic:cNvPr id="912743978" name="Picture 1" descr="A diagram of a branch&#10;&#10;Description automatically generated"/>
+                    <pic:cNvPicPr/>
+                  </pic:nvPicPr>
+                  <pic:blipFill>
+                    <a:blip r:embed="rId55"/>
+                    <a:stretch>
+                      <a:fillRect/>
+                    </a:stretch>
+                  </pic:blipFill>
+                  <pic:spPr>
+                    <a:xfrm>
+                      <a:off x="0" y="0"/>
+                      <a:ext cx="6645910" cy="3636010"/>
+                    </a:xfrm>
+                    <a:prstGeom prst="rect">
+                      <a:avLst/>
+                    </a:prstGeom>
+                  </pic:spPr>
+                </pic:pic>
+              </a:graphicData>
+            </a:graphic>
+          </wp:inline>
+        </w:drawing>
+      </w:r>
+    </w:p>
+    <w:p/>
+    <w:p>
+      <w:r>
+        <w:t xml:space="preserve">Squash </w:t>
+      </w:r>
+    </w:p>
+    <w:p>
+      <w:r>
+        <w:drawing>
+          <wp:inline distT="0" distB="0" distL="0" distR="0" wp14:anchorId="61B03D46" wp14:editId="3163172E">
+            <wp:extent cx="6645910" cy="1777365"/>
+            <wp:effectExtent l="0" t="0" r="2540" b="0"/>
+            <wp:docPr id="1178844127" name="Picture 1" descr="A diagram of a flowchart&#10;&#10;Description automatically generated"/>
+            <wp:cNvGraphicFramePr>
+              <a:graphicFrameLocks xmlns:a="http://schemas.openxmlformats.org/drawingml/2006/main" noChangeAspect="1"/>
+            </wp:cNvGraphicFramePr>
+            <a:graphic xmlns:a="http://schemas.openxmlformats.org/drawingml/2006/main">
+              <a:graphicData uri="http://schemas.openxmlformats.org/drawingml/2006/picture">
+                <pic:pic xmlns:pic="http://schemas.openxmlformats.org/drawingml/2006/picture">
+                  <pic:nvPicPr>
+                    <pic:cNvPr id="1178844127" name="Picture 1" descr="A diagram of a flowchart&#10;&#10;Description automatically generated"/>
+                    <pic:cNvPicPr/>
+                  </pic:nvPicPr>
+                  <pic:blipFill>
+                    <a:blip r:embed="rId56"/>
+                    <a:stretch>
+                      <a:fillRect/>
+                    </a:stretch>
+                  </pic:blipFill>
+                  <pic:spPr>
+                    <a:xfrm>
+                      <a:off x="0" y="0"/>
+                      <a:ext cx="6645910" cy="1777365"/>
+                    </a:xfrm>
+                    <a:prstGeom prst="rect">
+                      <a:avLst/>
+                    </a:prstGeom>
+                  </pic:spPr>
+                </pic:pic>
+              </a:graphicData>
+            </a:graphic>
+          </wp:inline>
+        </w:drawing>
+      </w:r>
+    </w:p>
+    <w:p/>
+    <w:p>
+      <w:r>
+        <w:lastRenderedPageBreak/>
+        <w:drawing>
+          <wp:inline distT="0" distB="0" distL="0" distR="0" wp14:anchorId="555B6D27" wp14:editId="2F774982">
+            <wp:extent cx="5296639" cy="3791479"/>
+            <wp:effectExtent l="0" t="0" r="0" b="0"/>
+            <wp:docPr id="1754126641" name="Picture 1" descr="A diagram of a branch&#10;&#10;Description automatically generated"/>
+            <wp:cNvGraphicFramePr>
+              <a:graphicFrameLocks xmlns:a="http://schemas.openxmlformats.org/drawingml/2006/main" noChangeAspect="1"/>
+            </wp:cNvGraphicFramePr>
+            <a:graphic xmlns:a="http://schemas.openxmlformats.org/drawingml/2006/main">
+              <a:graphicData uri="http://schemas.openxmlformats.org/drawingml/2006/picture">
+                <pic:pic xmlns:pic="http://schemas.openxmlformats.org/drawingml/2006/picture">
+                  <pic:nvPicPr>
+                    <pic:cNvPr id="1754126641" name="Picture 1" descr="A diagram of a branch&#10;&#10;Description automatically generated"/>
+                    <pic:cNvPicPr/>
+                  </pic:nvPicPr>
+                  <pic:blipFill>
+                    <a:blip r:embed="rId57"/>
+                    <a:stretch>
+                      <a:fillRect/>
+                    </a:stretch>
+                  </pic:blipFill>
+                  <pic:spPr>
+                    <a:xfrm>
+                      <a:off x="0" y="0"/>
+                      <a:ext cx="5296639" cy="3791479"/>
+                    </a:xfrm>
+                    <a:prstGeom prst="rect">
+                      <a:avLst/>
+                    </a:prstGeom>
+                  </pic:spPr>
+                </pic:pic>
+              </a:graphicData>
+            </a:graphic>
+          </wp:inline>
+        </w:drawing>
+      </w:r>
+    </w:p>
+    <w:p/>
+    <w:p/>
     <w:sectPr>
-      <w:headerReference w:type="even" r:id="rId52"/>
-      <w:headerReference w:type="default" r:id="rId53"/>
-      <w:footerReference w:type="even" r:id="rId54"/>
-      <w:footerReference w:type="default" r:id="rId55"/>
-      <w:headerReference w:type="first" r:id="rId56"/>
-      <w:footerReference w:type="first" r:id="rId57"/>
+      <w:headerReference w:type="default" r:id="rId58"/>
       <w:pgSz w:w="11906" w:h="16838" w:code="9"/>
       <w:pgMar w:top="720" w:right="720" w:bottom="720" w:left="720" w:header="720" w:footer="720" w:gutter="0"/>
       <w:pgBorders w:offsetFrom="page">
@@ -9793,7 +11610,7 @@
 </file>
 
 <file path=word/endnotes.xml><?xml version="1.0" encoding="utf-8"?>
-<w:endnotes xmlns:wpc="http://schemas.microsoft.com/office/word/2010/wordprocessingCanvas" xmlns:cx="http://schemas.microsoft.com/office/drawing/2014/chartex" xmlns:cx1="http://schemas.microsoft.com/office/drawing/2015/9/8/chartex" xmlns:cx2="http://schemas.microsoft.com/office/drawing/2015/10/21/chartex" xmlns:cx3="http://schemas.microsoft.com/office/drawing/2016/5/9/chartex" xmlns:cx4="http://schemas.microsoft.com/office/drawing/2016/5/10/chartex" xmlns:cx5="http://schemas.microsoft.com/office/drawing/2016/5/11/chartex" xmlns:cx6="http://schemas.microsoft.com/office/drawing/2016/5/12/chartex" xmlns:cx7="http://schemas.microsoft.com/office/drawing/2016/5/13/chartex" xmlns:cx8="http://schemas.microsoft.com/office/drawing/2016/5/14/chartex" xmlns:mc="http://schemas.openxmlformats.org/markup-compatibility/2006" xmlns:aink="http://schemas.microsoft.com/office/drawing/2016/ink" xmlns:am3d="http://schemas.microsoft.com/office/drawing/2017/model3d" xmlns:o="urn:schemas-microsoft-com:office:office" xmlns:oel="http://schemas.microsoft.com/office/2019/extlst" xmlns:r="http://schemas.openxmlformats.org/officeDocument/2006/relationships" xmlns:m="http://schemas.openxmlformats.org/officeDocument/2006/math" xmlns:v="urn:schemas-microsoft-com:vml" xmlns:wp14="http://schemas.microsoft.com/office/word/2010/wordprocessingDrawing" xmlns:wp="http://schemas.openxmlformats.org/drawingml/2006/wordprocessingDrawing" xmlns:w10="urn:schemas-microsoft-com:office:word" xmlns:w="http://schemas.openxmlformats.org/wordprocessingml/2006/main" xmlns:w14="http://schemas.microsoft.com/office/word/2010/wordml" xmlns:w15="http://schemas.microsoft.com/office/word/2012/wordml" xmlns:w16cex="http://schemas.microsoft.com/office/word/2018/wordml/cex" xmlns:w16cid="http://schemas.microsoft.com/office/word/2016/wordml/cid" xmlns:w16="http://schemas.microsoft.com/office/word/2018/wordml" xmlns:w16sdtdh="http://schemas.microsoft.com/office/word/2020/wordml/sdtdatahash" xmlns:w16se="http://schemas.microsoft.com/office/word/2015/wordml/symex" xmlns:wpg="http://schemas.microsoft.com/office/word/2010/wordprocessingGroup" xmlns:wpi="http://schemas.microsoft.com/office/word/2010/wordprocessingInk" xmlns:wne="http://schemas.microsoft.com/office/word/2006/wordml" xmlns:wps="http://schemas.microsoft.com/office/word/2010/wordprocessingShape" mc:Ignorable="w14 w15 w16se w16cid w16 w16cex w16sdtdh wp14">
+<w:endnotes xmlns:wpc="http://schemas.microsoft.com/office/word/2010/wordprocessingCanvas" xmlns:cx="http://schemas.microsoft.com/office/drawing/2014/chartex" xmlns:cx1="http://schemas.microsoft.com/office/drawing/2015/9/8/chartex" xmlns:cx2="http://schemas.microsoft.com/office/drawing/2015/10/21/chartex" xmlns:cx3="http://schemas.microsoft.com/office/drawing/2016/5/9/chartex" xmlns:cx4="http://schemas.microsoft.com/office/drawing/2016/5/10/chartex" xmlns:cx5="http://schemas.microsoft.com/office/drawing/2016/5/11/chartex" xmlns:cx6="http://schemas.microsoft.com/office/drawing/2016/5/12/chartex" xmlns:cx7="http://schemas.microsoft.com/office/drawing/2016/5/13/chartex" xmlns:cx8="http://schemas.microsoft.com/office/drawing/2016/5/14/chartex" xmlns:mc="http://schemas.openxmlformats.org/markup-compatibility/2006" xmlns:aink="http://schemas.microsoft.com/office/drawing/2016/ink" xmlns:am3d="http://schemas.microsoft.com/office/drawing/2017/model3d" xmlns:o="urn:schemas-microsoft-com:office:office" xmlns:oel="http://schemas.microsoft.com/office/2019/extlst" xmlns:r="http://schemas.openxmlformats.org/officeDocument/2006/relationships" xmlns:m="http://schemas.openxmlformats.org/officeDocument/2006/math" xmlns:v="urn:schemas-microsoft-com:vml" xmlns:wp14="http://schemas.microsoft.com/office/word/2010/wordprocessingDrawing" xmlns:wp="http://schemas.openxmlformats.org/drawingml/2006/wordprocessingDrawing" xmlns:w10="urn:schemas-microsoft-com:office:word" xmlns:w="http://schemas.openxmlformats.org/wordprocessingml/2006/main" xmlns:w14="http://schemas.microsoft.com/office/word/2010/wordml" xmlns:w15="http://schemas.microsoft.com/office/word/2012/wordml" xmlns:w16cex="http://schemas.microsoft.com/office/word/2018/wordml/cex" xmlns:w16cid="http://schemas.microsoft.com/office/word/2016/wordml/cid" xmlns:w16="http://schemas.microsoft.com/office/word/2018/wordml" xmlns:w16du="http://schemas.microsoft.com/office/word/2023/wordml/word16du" xmlns:w16sdtdh="http://schemas.microsoft.com/office/word/2020/wordml/sdtdatahash" xmlns:w16se="http://schemas.microsoft.com/office/word/2015/wordml/symex" xmlns:wpg="http://schemas.microsoft.com/office/word/2010/wordprocessingGroup" xmlns:wpi="http://schemas.microsoft.com/office/word/2010/wordprocessingInk" xmlns:wne="http://schemas.microsoft.com/office/word/2006/wordml" xmlns:wps="http://schemas.microsoft.com/office/word/2010/wordprocessingShape" mc:Ignorable="w14 w15 w16se w16cid w16 w16cex w16sdtdh wp14">
   <w:endnote w:type="separator" w:id="-1">
     <w:p>
       <w:pPr>
@@ -9817,38 +11634,8 @@
 </w:endnotes>
 </file>
 
-<file path=word/footer1.xml><?xml version="1.0" encoding="utf-8"?>
-<w:ftr xmlns:wpc="http://schemas.microsoft.com/office/word/2010/wordprocessingCanvas" xmlns:cx="http://schemas.microsoft.com/office/drawing/2014/chartex" xmlns:cx1="http://schemas.microsoft.com/office/drawing/2015/9/8/chartex" xmlns:cx2="http://schemas.microsoft.com/office/drawing/2015/10/21/chartex" xmlns:cx3="http://schemas.microsoft.com/office/drawing/2016/5/9/chartex" xmlns:cx4="http://schemas.microsoft.com/office/drawing/2016/5/10/chartex" xmlns:cx5="http://schemas.microsoft.com/office/drawing/2016/5/11/chartex" xmlns:cx6="http://schemas.microsoft.com/office/drawing/2016/5/12/chartex" xmlns:cx7="http://schemas.microsoft.com/office/drawing/2016/5/13/chartex" xmlns:cx8="http://schemas.microsoft.com/office/drawing/2016/5/14/chartex" xmlns:mc="http://schemas.openxmlformats.org/markup-compatibility/2006" xmlns:aink="http://schemas.microsoft.com/office/drawing/2016/ink" xmlns:am3d="http://schemas.microsoft.com/office/drawing/2017/model3d" xmlns:o="urn:schemas-microsoft-com:office:office" xmlns:oel="http://schemas.microsoft.com/office/2019/extlst" xmlns:r="http://schemas.openxmlformats.org/officeDocument/2006/relationships" xmlns:m="http://schemas.openxmlformats.org/officeDocument/2006/math" xmlns:v="urn:schemas-microsoft-com:vml" xmlns:wp14="http://schemas.microsoft.com/office/word/2010/wordprocessingDrawing" xmlns:wp="http://schemas.openxmlformats.org/drawingml/2006/wordprocessingDrawing" xmlns:w10="urn:schemas-microsoft-com:office:word" xmlns:w="http://schemas.openxmlformats.org/wordprocessingml/2006/main" xmlns:w14="http://schemas.microsoft.com/office/word/2010/wordml" xmlns:w15="http://schemas.microsoft.com/office/word/2012/wordml" xmlns:w16cex="http://schemas.microsoft.com/office/word/2018/wordml/cex" xmlns:w16cid="http://schemas.microsoft.com/office/word/2016/wordml/cid" xmlns:w16="http://schemas.microsoft.com/office/word/2018/wordml" xmlns:w16sdtdh="http://schemas.microsoft.com/office/word/2020/wordml/sdtdatahash" xmlns:w16se="http://schemas.microsoft.com/office/word/2015/wordml/symex" xmlns:wpg="http://schemas.microsoft.com/office/word/2010/wordprocessingGroup" xmlns:wpi="http://schemas.microsoft.com/office/word/2010/wordprocessingInk" xmlns:wne="http://schemas.microsoft.com/office/word/2006/wordml" xmlns:wps="http://schemas.microsoft.com/office/word/2010/wordprocessingShape" mc:Ignorable="w14 w15 w16se w16cid w16 w16cex w16sdtdh wp14">
-  <w:p>
-    <w:pPr>
-      <w:pStyle w:val="Footer"/>
-    </w:pPr>
-  </w:p>
-</w:ftr>
-</file>
-
-<file path=word/footer2.xml><?xml version="1.0" encoding="utf-8"?>
-<w:ftr xmlns:wpc="http://schemas.microsoft.com/office/word/2010/wordprocessingCanvas" xmlns:cx="http://schemas.microsoft.com/office/drawing/2014/chartex" xmlns:cx1="http://schemas.microsoft.com/office/drawing/2015/9/8/chartex" xmlns:cx2="http://schemas.microsoft.com/office/drawing/2015/10/21/chartex" xmlns:cx3="http://schemas.microsoft.com/office/drawing/2016/5/9/chartex" xmlns:cx4="http://schemas.microsoft.com/office/drawing/2016/5/10/chartex" xmlns:cx5="http://schemas.microsoft.com/office/drawing/2016/5/11/chartex" xmlns:cx6="http://schemas.microsoft.com/office/drawing/2016/5/12/chartex" xmlns:cx7="http://schemas.microsoft.com/office/drawing/2016/5/13/chartex" xmlns:cx8="http://schemas.microsoft.com/office/drawing/2016/5/14/chartex" xmlns:mc="http://schemas.openxmlformats.org/markup-compatibility/2006" xmlns:aink="http://schemas.microsoft.com/office/drawing/2016/ink" xmlns:am3d="http://schemas.microsoft.com/office/drawing/2017/model3d" xmlns:o="urn:schemas-microsoft-com:office:office" xmlns:oel="http://schemas.microsoft.com/office/2019/extlst" xmlns:r="http://schemas.openxmlformats.org/officeDocument/2006/relationships" xmlns:m="http://schemas.openxmlformats.org/officeDocument/2006/math" xmlns:v="urn:schemas-microsoft-com:vml" xmlns:wp14="http://schemas.microsoft.com/office/word/2010/wordprocessingDrawing" xmlns:wp="http://schemas.openxmlformats.org/drawingml/2006/wordprocessingDrawing" xmlns:w10="urn:schemas-microsoft-com:office:word" xmlns:w="http://schemas.openxmlformats.org/wordprocessingml/2006/main" xmlns:w14="http://schemas.microsoft.com/office/word/2010/wordml" xmlns:w15="http://schemas.microsoft.com/office/word/2012/wordml" xmlns:w16cex="http://schemas.microsoft.com/office/word/2018/wordml/cex" xmlns:w16cid="http://schemas.microsoft.com/office/word/2016/wordml/cid" xmlns:w16="http://schemas.microsoft.com/office/word/2018/wordml" xmlns:w16sdtdh="http://schemas.microsoft.com/office/word/2020/wordml/sdtdatahash" xmlns:w16se="http://schemas.microsoft.com/office/word/2015/wordml/symex" xmlns:wpg="http://schemas.microsoft.com/office/word/2010/wordprocessingGroup" xmlns:wpi="http://schemas.microsoft.com/office/word/2010/wordprocessingInk" xmlns:wne="http://schemas.microsoft.com/office/word/2006/wordml" xmlns:wps="http://schemas.microsoft.com/office/word/2010/wordprocessingShape" mc:Ignorable="w14 w15 w16se w16cid w16 w16cex w16sdtdh wp14">
-  <w:p>
-    <w:pPr>
-      <w:pStyle w:val="Footer"/>
-    </w:pPr>
-  </w:p>
-</w:ftr>
-</file>
-
-<file path=word/footer3.xml><?xml version="1.0" encoding="utf-8"?>
-<w:ftr xmlns:wpc="http://schemas.microsoft.com/office/word/2010/wordprocessingCanvas" xmlns:cx="http://schemas.microsoft.com/office/drawing/2014/chartex" xmlns:cx1="http://schemas.microsoft.com/office/drawing/2015/9/8/chartex" xmlns:cx2="http://schemas.microsoft.com/office/drawing/2015/10/21/chartex" xmlns:cx3="http://schemas.microsoft.com/office/drawing/2016/5/9/chartex" xmlns:cx4="http://schemas.microsoft.com/office/drawing/2016/5/10/chartex" xmlns:cx5="http://schemas.microsoft.com/office/drawing/2016/5/11/chartex" xmlns:cx6="http://schemas.microsoft.com/office/drawing/2016/5/12/chartex" xmlns:cx7="http://schemas.microsoft.com/office/drawing/2016/5/13/chartex" xmlns:cx8="http://schemas.microsoft.com/office/drawing/2016/5/14/chartex" xmlns:mc="http://schemas.openxmlformats.org/markup-compatibility/2006" xmlns:aink="http://schemas.microsoft.com/office/drawing/2016/ink" xmlns:am3d="http://schemas.microsoft.com/office/drawing/2017/model3d" xmlns:o="urn:schemas-microsoft-com:office:office" xmlns:oel="http://schemas.microsoft.com/office/2019/extlst" xmlns:r="http://schemas.openxmlformats.org/officeDocument/2006/relationships" xmlns:m="http://schemas.openxmlformats.org/officeDocument/2006/math" xmlns:v="urn:schemas-microsoft-com:vml" xmlns:wp14="http://schemas.microsoft.com/office/word/2010/wordprocessingDrawing" xmlns:wp="http://schemas.openxmlformats.org/drawingml/2006/wordprocessingDrawing" xmlns:w10="urn:schemas-microsoft-com:office:word" xmlns:w="http://schemas.openxmlformats.org/wordprocessingml/2006/main" xmlns:w14="http://schemas.microsoft.com/office/word/2010/wordml" xmlns:w15="http://schemas.microsoft.com/office/word/2012/wordml" xmlns:w16cex="http://schemas.microsoft.com/office/word/2018/wordml/cex" xmlns:w16cid="http://schemas.microsoft.com/office/word/2016/wordml/cid" xmlns:w16="http://schemas.microsoft.com/office/word/2018/wordml" xmlns:w16sdtdh="http://schemas.microsoft.com/office/word/2020/wordml/sdtdatahash" xmlns:w16se="http://schemas.microsoft.com/office/word/2015/wordml/symex" xmlns:wpg="http://schemas.microsoft.com/office/word/2010/wordprocessingGroup" xmlns:wpi="http://schemas.microsoft.com/office/word/2010/wordprocessingInk" xmlns:wne="http://schemas.microsoft.com/office/word/2006/wordml" xmlns:wps="http://schemas.microsoft.com/office/word/2010/wordprocessingShape" mc:Ignorable="w14 w15 w16se w16cid w16 w16cex w16sdtdh wp14">
-  <w:p>
-    <w:pPr>
-      <w:pStyle w:val="Footer"/>
-    </w:pPr>
-  </w:p>
-</w:ftr>
-</file>
-
 <file path=word/footnotes.xml><?xml version="1.0" encoding="utf-8"?>
-<w:footnotes xmlns:wpc="http://schemas.microsoft.com/office/word/2010/wordprocessingCanvas" xmlns:cx="http://schemas.microsoft.com/office/drawing/2014/chartex" xmlns:cx1="http://schemas.microsoft.com/office/drawing/2015/9/8/chartex" xmlns:cx2="http://schemas.microsoft.com/office/drawing/2015/10/21/chartex" xmlns:cx3="http://schemas.microsoft.com/office/drawing/2016/5/9/chartex" xmlns:cx4="http://schemas.microsoft.com/office/drawing/2016/5/10/chartex" xmlns:cx5="http://schemas.microsoft.com/office/drawing/2016/5/11/chartex" xmlns:cx6="http://schemas.microsoft.com/office/drawing/2016/5/12/chartex" xmlns:cx7="http://schemas.microsoft.com/office/drawing/2016/5/13/chartex" xmlns:cx8="http://schemas.microsoft.com/office/drawing/2016/5/14/chartex" xmlns:mc="http://schemas.openxmlformats.org/markup-compatibility/2006" xmlns:aink="http://schemas.microsoft.com/office/drawing/2016/ink" xmlns:am3d="http://schemas.microsoft.com/office/drawing/2017/model3d" xmlns:o="urn:schemas-microsoft-com:office:office" xmlns:oel="http://schemas.microsoft.com/office/2019/extlst" xmlns:r="http://schemas.openxmlformats.org/officeDocument/2006/relationships" xmlns:m="http://schemas.openxmlformats.org/officeDocument/2006/math" xmlns:v="urn:schemas-microsoft-com:vml" xmlns:wp14="http://schemas.microsoft.com/office/word/2010/wordprocessingDrawing" xmlns:wp="http://schemas.openxmlformats.org/drawingml/2006/wordprocessingDrawing" xmlns:w10="urn:schemas-microsoft-com:office:word" xmlns:w="http://schemas.openxmlformats.org/wordprocessingml/2006/main" xmlns:w14="http://schemas.microsoft.com/office/word/2010/wordml" xmlns:w15="http://schemas.microsoft.com/office/word/2012/wordml" xmlns:w16cex="http://schemas.microsoft.com/office/word/2018/wordml/cex" xmlns:w16cid="http://schemas.microsoft.com/office/word/2016/wordml/cid" xmlns:w16="http://schemas.microsoft.com/office/word/2018/wordml" xmlns:w16sdtdh="http://schemas.microsoft.com/office/word/2020/wordml/sdtdatahash" xmlns:w16se="http://schemas.microsoft.com/office/word/2015/wordml/symex" xmlns:wpg="http://schemas.microsoft.com/office/word/2010/wordprocessingGroup" xmlns:wpi="http://schemas.microsoft.com/office/word/2010/wordprocessingInk" xmlns:wne="http://schemas.microsoft.com/office/word/2006/wordml" xmlns:wps="http://schemas.microsoft.com/office/word/2010/wordprocessingShape" mc:Ignorable="w14 w15 w16se w16cid w16 w16cex w16sdtdh wp14">
+<w:footnotes xmlns:wpc="http://schemas.microsoft.com/office/word/2010/wordprocessingCanvas" xmlns:cx="http://schemas.microsoft.com/office/drawing/2014/chartex" xmlns:cx1="http://schemas.microsoft.com/office/drawing/2015/9/8/chartex" xmlns:cx2="http://schemas.microsoft.com/office/drawing/2015/10/21/chartex" xmlns:cx3="http://schemas.microsoft.com/office/drawing/2016/5/9/chartex" xmlns:cx4="http://schemas.microsoft.com/office/drawing/2016/5/10/chartex" xmlns:cx5="http://schemas.microsoft.com/office/drawing/2016/5/11/chartex" xmlns:cx6="http://schemas.microsoft.com/office/drawing/2016/5/12/chartex" xmlns:cx7="http://schemas.microsoft.com/office/drawing/2016/5/13/chartex" xmlns:cx8="http://schemas.microsoft.com/office/drawing/2016/5/14/chartex" xmlns:mc="http://schemas.openxmlformats.org/markup-compatibility/2006" xmlns:aink="http://schemas.microsoft.com/office/drawing/2016/ink" xmlns:am3d="http://schemas.microsoft.com/office/drawing/2017/model3d" xmlns:o="urn:schemas-microsoft-com:office:office" xmlns:oel="http://schemas.microsoft.com/office/2019/extlst" xmlns:r="http://schemas.openxmlformats.org/officeDocument/2006/relationships" xmlns:m="http://schemas.openxmlformats.org/officeDocument/2006/math" xmlns:v="urn:schemas-microsoft-com:vml" xmlns:wp14="http://schemas.microsoft.com/office/word/2010/wordprocessingDrawing" xmlns:wp="http://schemas.openxmlformats.org/drawingml/2006/wordprocessingDrawing" xmlns:w10="urn:schemas-microsoft-com:office:word" xmlns:w="http://schemas.openxmlformats.org/wordprocessingml/2006/main" xmlns:w14="http://schemas.microsoft.com/office/word/2010/wordml" xmlns:w15="http://schemas.microsoft.com/office/word/2012/wordml" xmlns:w16cex="http://schemas.microsoft.com/office/word/2018/wordml/cex" xmlns:w16cid="http://schemas.microsoft.com/office/word/2016/wordml/cid" xmlns:w16="http://schemas.microsoft.com/office/word/2018/wordml" xmlns:w16du="http://schemas.microsoft.com/office/word/2023/wordml/word16du" xmlns:w16sdtdh="http://schemas.microsoft.com/office/word/2020/wordml/sdtdatahash" xmlns:w16se="http://schemas.microsoft.com/office/word/2015/wordml/symex" xmlns:wpg="http://schemas.microsoft.com/office/word/2010/wordprocessingGroup" xmlns:wpi="http://schemas.microsoft.com/office/word/2010/wordprocessingInk" xmlns:wne="http://schemas.microsoft.com/office/word/2006/wordml" xmlns:wps="http://schemas.microsoft.com/office/word/2010/wordprocessingShape" mc:Ignorable="w14 w15 w16se w16cid w16 w16cex w16sdtdh wp14">
   <w:footnote w:type="separator" w:id="-1">
     <w:p>
       <w:pPr>
@@ -9873,17 +11660,7 @@
 </file>
 
 <file path=word/header1.xml><?xml version="1.0" encoding="utf-8"?>
-<w:hdr xmlns:wpc="http://schemas.microsoft.com/office/word/2010/wordprocessingCanvas" xmlns:cx="http://schemas.microsoft.com/office/drawing/2014/chartex" xmlns:cx1="http://schemas.microsoft.com/office/drawing/2015/9/8/chartex" xmlns:cx2="http://schemas.microsoft.com/office/drawing/2015/10/21/chartex" xmlns:cx3="http://schemas.microsoft.com/office/drawing/2016/5/9/chartex" xmlns:cx4="http://schemas.microsoft.com/office/drawing/2016/5/10/chartex" xmlns:cx5="http://schemas.microsoft.com/office/drawing/2016/5/11/chartex" xmlns:cx6="http://schemas.microsoft.com/office/drawing/2016/5/12/chartex" xmlns:cx7="http://schemas.microsoft.com/office/drawing/2016/5/13/chartex" xmlns:cx8="http://schemas.microsoft.com/office/drawing/2016/5/14/chartex" xmlns:mc="http://schemas.openxmlformats.org/markup-compatibility/2006" xmlns:aink="http://schemas.microsoft.com/office/drawing/2016/ink" xmlns:am3d="http://schemas.microsoft.com/office/drawing/2017/model3d" xmlns:o="urn:schemas-microsoft-com:office:office" xmlns:oel="http://schemas.microsoft.com/office/2019/extlst" xmlns:r="http://schemas.openxmlformats.org/officeDocument/2006/relationships" xmlns:m="http://schemas.openxmlformats.org/officeDocument/2006/math" xmlns:v="urn:schemas-microsoft-com:vml" xmlns:wp14="http://schemas.microsoft.com/office/word/2010/wordprocessingDrawing" xmlns:wp="http://schemas.openxmlformats.org/drawingml/2006/wordprocessingDrawing" xmlns:w10="urn:schemas-microsoft-com:office:word" xmlns:w="http://schemas.openxmlformats.org/wordprocessingml/2006/main" xmlns:w14="http://schemas.microsoft.com/office/word/2010/wordml" xmlns:w15="http://schemas.microsoft.com/office/word/2012/wordml" xmlns:w16cex="http://schemas.microsoft.com/office/word/2018/wordml/cex" xmlns:w16cid="http://schemas.microsoft.com/office/word/2016/wordml/cid" xmlns:w16="http://schemas.microsoft.com/office/word/2018/wordml" xmlns:w16sdtdh="http://schemas.microsoft.com/office/word/2020/wordml/sdtdatahash" xmlns:w16se="http://schemas.microsoft.com/office/word/2015/wordml/symex" xmlns:wpg="http://schemas.microsoft.com/office/word/2010/wordprocessingGroup" xmlns:wpi="http://schemas.microsoft.com/office/word/2010/wordprocessingInk" xmlns:wne="http://schemas.microsoft.com/office/word/2006/wordml" xmlns:wps="http://schemas.microsoft.com/office/word/2010/wordprocessingShape" mc:Ignorable="w14 w15 w16se w16cid w16 w16cex w16sdtdh wp14">
-  <w:p>
-    <w:pPr>
-      <w:pStyle w:val="Header"/>
-    </w:pPr>
-  </w:p>
-</w:hdr>
-</file>
-
-<file path=word/header2.xml><?xml version="1.0" encoding="utf-8"?>
-<w:hdr xmlns:wpc="http://schemas.microsoft.com/office/word/2010/wordprocessingCanvas" xmlns:cx="http://schemas.microsoft.com/office/drawing/2014/chartex" xmlns:cx1="http://schemas.microsoft.com/office/drawing/2015/9/8/chartex" xmlns:cx2="http://schemas.microsoft.com/office/drawing/2015/10/21/chartex" xmlns:cx3="http://schemas.microsoft.com/office/drawing/2016/5/9/chartex" xmlns:cx4="http://schemas.microsoft.com/office/drawing/2016/5/10/chartex" xmlns:cx5="http://schemas.microsoft.com/office/drawing/2016/5/11/chartex" xmlns:cx6="http://schemas.microsoft.com/office/drawing/2016/5/12/chartex" xmlns:cx7="http://schemas.microsoft.com/office/drawing/2016/5/13/chartex" xmlns:cx8="http://schemas.microsoft.com/office/drawing/2016/5/14/chartex" xmlns:mc="http://schemas.openxmlformats.org/markup-compatibility/2006" xmlns:aink="http://schemas.microsoft.com/office/drawing/2016/ink" xmlns:am3d="http://schemas.microsoft.com/office/drawing/2017/model3d" xmlns:o="urn:schemas-microsoft-com:office:office" xmlns:oel="http://schemas.microsoft.com/office/2019/extlst" xmlns:r="http://schemas.openxmlformats.org/officeDocument/2006/relationships" xmlns:m="http://schemas.openxmlformats.org/officeDocument/2006/math" xmlns:v="urn:schemas-microsoft-com:vml" xmlns:wp14="http://schemas.microsoft.com/office/word/2010/wordprocessingDrawing" xmlns:wp="http://schemas.openxmlformats.org/drawingml/2006/wordprocessingDrawing" xmlns:w10="urn:schemas-microsoft-com:office:word" xmlns:w="http://schemas.openxmlformats.org/wordprocessingml/2006/main" xmlns:w14="http://schemas.microsoft.com/office/word/2010/wordml" xmlns:w15="http://schemas.microsoft.com/office/word/2012/wordml" xmlns:w16cex="http://schemas.microsoft.com/office/word/2018/wordml/cex" xmlns:w16cid="http://schemas.microsoft.com/office/word/2016/wordml/cid" xmlns:w16="http://schemas.microsoft.com/office/word/2018/wordml" xmlns:w16sdtdh="http://schemas.microsoft.com/office/word/2020/wordml/sdtdatahash" xmlns:w16se="http://schemas.microsoft.com/office/word/2015/wordml/symex" xmlns:wpg="http://schemas.microsoft.com/office/word/2010/wordprocessingGroup" xmlns:wpi="http://schemas.microsoft.com/office/word/2010/wordprocessingInk" xmlns:wne="http://schemas.microsoft.com/office/word/2006/wordml" xmlns:wps="http://schemas.microsoft.com/office/word/2010/wordprocessingShape" mc:Ignorable="w14 w15 w16se w16cid w16 w16cex w16sdtdh wp14">
+<w:hdr xmlns:wpc="http://schemas.microsoft.com/office/word/2010/wordprocessingCanvas" xmlns:cx="http://schemas.microsoft.com/office/drawing/2014/chartex" xmlns:cx1="http://schemas.microsoft.com/office/drawing/2015/9/8/chartex" xmlns:cx2="http://schemas.microsoft.com/office/drawing/2015/10/21/chartex" xmlns:cx3="http://schemas.microsoft.com/office/drawing/2016/5/9/chartex" xmlns:cx4="http://schemas.microsoft.com/office/drawing/2016/5/10/chartex" xmlns:cx5="http://schemas.microsoft.com/office/drawing/2016/5/11/chartex" xmlns:cx6="http://schemas.microsoft.com/office/drawing/2016/5/12/chartex" xmlns:cx7="http://schemas.microsoft.com/office/drawing/2016/5/13/chartex" xmlns:cx8="http://schemas.microsoft.com/office/drawing/2016/5/14/chartex" xmlns:mc="http://schemas.openxmlformats.org/markup-compatibility/2006" xmlns:aink="http://schemas.microsoft.com/office/drawing/2016/ink" xmlns:am3d="http://schemas.microsoft.com/office/drawing/2017/model3d" xmlns:o="urn:schemas-microsoft-com:office:office" xmlns:oel="http://schemas.microsoft.com/office/2019/extlst" xmlns:r="http://schemas.openxmlformats.org/officeDocument/2006/relationships" xmlns:m="http://schemas.openxmlformats.org/officeDocument/2006/math" xmlns:v="urn:schemas-microsoft-com:vml" xmlns:wp14="http://schemas.microsoft.com/office/word/2010/wordprocessingDrawing" xmlns:wp="http://schemas.openxmlformats.org/drawingml/2006/wordprocessingDrawing" xmlns:w10="urn:schemas-microsoft-com:office:word" xmlns:w="http://schemas.openxmlformats.org/wordprocessingml/2006/main" xmlns:w14="http://schemas.microsoft.com/office/word/2010/wordml" xmlns:w15="http://schemas.microsoft.com/office/word/2012/wordml" xmlns:w16cex="http://schemas.microsoft.com/office/word/2018/wordml/cex" xmlns:w16cid="http://schemas.microsoft.com/office/word/2016/wordml/cid" xmlns:w16="http://schemas.microsoft.com/office/word/2018/wordml" xmlns:w16du="http://schemas.microsoft.com/office/word/2023/wordml/word16du" xmlns:w16sdtdh="http://schemas.microsoft.com/office/word/2020/wordml/sdtdatahash" xmlns:w16se="http://schemas.microsoft.com/office/word/2015/wordml/symex" xmlns:wpg="http://schemas.microsoft.com/office/word/2010/wordprocessingGroup" xmlns:wpi="http://schemas.microsoft.com/office/word/2010/wordprocessingInk" xmlns:wne="http://schemas.microsoft.com/office/word/2006/wordml" xmlns:wps="http://schemas.microsoft.com/office/word/2010/wordprocessingShape" mc:Ignorable="w14 w15 w16se w16cid w16 w16cex w16sdtdh wp14">
   <w:sdt>
     <w:sdtPr>
       <w:rPr>
@@ -9992,28 +11769,11 @@
       </w:p>
     </w:sdtContent>
   </w:sdt>
-  <w:p>
-    <w:pPr>
-      <w:pStyle w:val="Header"/>
-    </w:pPr>
-  </w:p>
-  <w:p/>
-  <w:p/>
-</w:hdr>
-</file>
-
-<file path=word/header3.xml><?xml version="1.0" encoding="utf-8"?>
-<w:hdr xmlns:wpc="http://schemas.microsoft.com/office/word/2010/wordprocessingCanvas" xmlns:cx="http://schemas.microsoft.com/office/drawing/2014/chartex" xmlns:cx1="http://schemas.microsoft.com/office/drawing/2015/9/8/chartex" xmlns:cx2="http://schemas.microsoft.com/office/drawing/2015/10/21/chartex" xmlns:cx3="http://schemas.microsoft.com/office/drawing/2016/5/9/chartex" xmlns:cx4="http://schemas.microsoft.com/office/drawing/2016/5/10/chartex" xmlns:cx5="http://schemas.microsoft.com/office/drawing/2016/5/11/chartex" xmlns:cx6="http://schemas.microsoft.com/office/drawing/2016/5/12/chartex" xmlns:cx7="http://schemas.microsoft.com/office/drawing/2016/5/13/chartex" xmlns:cx8="http://schemas.microsoft.com/office/drawing/2016/5/14/chartex" xmlns:mc="http://schemas.openxmlformats.org/markup-compatibility/2006" xmlns:aink="http://schemas.microsoft.com/office/drawing/2016/ink" xmlns:am3d="http://schemas.microsoft.com/office/drawing/2017/model3d" xmlns:o="urn:schemas-microsoft-com:office:office" xmlns:oel="http://schemas.microsoft.com/office/2019/extlst" xmlns:r="http://schemas.openxmlformats.org/officeDocument/2006/relationships" xmlns:m="http://schemas.openxmlformats.org/officeDocument/2006/math" xmlns:v="urn:schemas-microsoft-com:vml" xmlns:wp14="http://schemas.microsoft.com/office/word/2010/wordprocessingDrawing" xmlns:wp="http://schemas.openxmlformats.org/drawingml/2006/wordprocessingDrawing" xmlns:w10="urn:schemas-microsoft-com:office:word" xmlns:w="http://schemas.openxmlformats.org/wordprocessingml/2006/main" xmlns:w14="http://schemas.microsoft.com/office/word/2010/wordml" xmlns:w15="http://schemas.microsoft.com/office/word/2012/wordml" xmlns:w16cex="http://schemas.microsoft.com/office/word/2018/wordml/cex" xmlns:w16cid="http://schemas.microsoft.com/office/word/2016/wordml/cid" xmlns:w16="http://schemas.microsoft.com/office/word/2018/wordml" xmlns:w16sdtdh="http://schemas.microsoft.com/office/word/2020/wordml/sdtdatahash" xmlns:w16se="http://schemas.microsoft.com/office/word/2015/wordml/symex" xmlns:wpg="http://schemas.microsoft.com/office/word/2010/wordprocessingGroup" xmlns:wpi="http://schemas.microsoft.com/office/word/2010/wordprocessingInk" xmlns:wne="http://schemas.microsoft.com/office/word/2006/wordml" xmlns:wps="http://schemas.microsoft.com/office/word/2010/wordprocessingShape" mc:Ignorable="w14 w15 w16se w16cid w16 w16cex w16sdtdh wp14">
-  <w:p>
-    <w:pPr>
-      <w:pStyle w:val="Header"/>
-    </w:pPr>
-  </w:p>
 </w:hdr>
 </file>
 
 <file path=word/numbering.xml><?xml version="1.0" encoding="utf-8"?>
-<w:numbering xmlns:wpc="http://schemas.microsoft.com/office/word/2010/wordprocessingCanvas" xmlns:cx="http://schemas.microsoft.com/office/drawing/2014/chartex" xmlns:cx1="http://schemas.microsoft.com/office/drawing/2015/9/8/chartex" xmlns:cx2="http://schemas.microsoft.com/office/drawing/2015/10/21/chartex" xmlns:cx3="http://schemas.microsoft.com/office/drawing/2016/5/9/chartex" xmlns:cx4="http://schemas.microsoft.com/office/drawing/2016/5/10/chartex" xmlns:cx5="http://schemas.microsoft.com/office/drawing/2016/5/11/chartex" xmlns:cx6="http://schemas.microsoft.com/office/drawing/2016/5/12/chartex" xmlns:cx7="http://schemas.microsoft.com/office/drawing/2016/5/13/chartex" xmlns:cx8="http://schemas.microsoft.com/office/drawing/2016/5/14/chartex" xmlns:mc="http://schemas.openxmlformats.org/markup-compatibility/2006" xmlns:aink="http://schemas.microsoft.com/office/drawing/2016/ink" xmlns:am3d="http://schemas.microsoft.com/office/drawing/2017/model3d" xmlns:o="urn:schemas-microsoft-com:office:office" xmlns:oel="http://schemas.microsoft.com/office/2019/extlst" xmlns:r="http://schemas.openxmlformats.org/officeDocument/2006/relationships" xmlns:m="http://schemas.openxmlformats.org/officeDocument/2006/math" xmlns:v="urn:schemas-microsoft-com:vml" xmlns:wp14="http://schemas.microsoft.com/office/word/2010/wordprocessingDrawing" xmlns:wp="http://schemas.openxmlformats.org/drawingml/2006/wordprocessingDrawing" xmlns:w10="urn:schemas-microsoft-com:office:word" xmlns:w="http://schemas.openxmlformats.org/wordprocessingml/2006/main" xmlns:w14="http://schemas.microsoft.com/office/word/2010/wordml" xmlns:w15="http://schemas.microsoft.com/office/word/2012/wordml" xmlns:w16cex="http://schemas.microsoft.com/office/word/2018/wordml/cex" xmlns:w16cid="http://schemas.microsoft.com/office/word/2016/wordml/cid" xmlns:w16="http://schemas.microsoft.com/office/word/2018/wordml" xmlns:w16sdtdh="http://schemas.microsoft.com/office/word/2020/wordml/sdtdatahash" xmlns:w16se="http://schemas.microsoft.com/office/word/2015/wordml/symex" xmlns:wpg="http://schemas.microsoft.com/office/word/2010/wordprocessingGroup" xmlns:wpi="http://schemas.microsoft.com/office/word/2010/wordprocessingInk" xmlns:wne="http://schemas.microsoft.com/office/word/2006/wordml" xmlns:wps="http://schemas.microsoft.com/office/word/2010/wordprocessingShape" mc:Ignorable="w14 w15 w16se w16cid w16 w16cex w16sdtdh wp14">
+<w:numbering xmlns:wpc="http://schemas.microsoft.com/office/word/2010/wordprocessingCanvas" xmlns:cx="http://schemas.microsoft.com/office/drawing/2014/chartex" xmlns:cx1="http://schemas.microsoft.com/office/drawing/2015/9/8/chartex" xmlns:cx2="http://schemas.microsoft.com/office/drawing/2015/10/21/chartex" xmlns:cx3="http://schemas.microsoft.com/office/drawing/2016/5/9/chartex" xmlns:cx4="http://schemas.microsoft.com/office/drawing/2016/5/10/chartex" xmlns:cx5="http://schemas.microsoft.com/office/drawing/2016/5/11/chartex" xmlns:cx6="http://schemas.microsoft.com/office/drawing/2016/5/12/chartex" xmlns:cx7="http://schemas.microsoft.com/office/drawing/2016/5/13/chartex" xmlns:cx8="http://schemas.microsoft.com/office/drawing/2016/5/14/chartex" xmlns:mc="http://schemas.openxmlformats.org/markup-compatibility/2006" xmlns:aink="http://schemas.microsoft.com/office/drawing/2016/ink" xmlns:am3d="http://schemas.microsoft.com/office/drawing/2017/model3d" xmlns:o="urn:schemas-microsoft-com:office:office" xmlns:oel="http://schemas.microsoft.com/office/2019/extlst" xmlns:r="http://schemas.openxmlformats.org/officeDocument/2006/relationships" xmlns:m="http://schemas.openxmlformats.org/officeDocument/2006/math" xmlns:v="urn:schemas-microsoft-com:vml" xmlns:wp14="http://schemas.microsoft.com/office/word/2010/wordprocessingDrawing" xmlns:wp="http://schemas.openxmlformats.org/drawingml/2006/wordprocessingDrawing" xmlns:w10="urn:schemas-microsoft-com:office:word" xmlns:w="http://schemas.openxmlformats.org/wordprocessingml/2006/main" xmlns:w14="http://schemas.microsoft.com/office/word/2010/wordml" xmlns:w15="http://schemas.microsoft.com/office/word/2012/wordml" xmlns:w16cex="http://schemas.microsoft.com/office/word/2018/wordml/cex" xmlns:w16cid="http://schemas.microsoft.com/office/word/2016/wordml/cid" xmlns:w16="http://schemas.microsoft.com/office/word/2018/wordml" xmlns:w16du="http://schemas.microsoft.com/office/word/2023/wordml/word16du" xmlns:w16sdtdh="http://schemas.microsoft.com/office/word/2020/wordml/sdtdatahash" xmlns:w16se="http://schemas.microsoft.com/office/word/2015/wordml/symex" xmlns:wpg="http://schemas.microsoft.com/office/word/2010/wordprocessingGroup" xmlns:wpi="http://schemas.microsoft.com/office/word/2010/wordprocessingInk" xmlns:wne="http://schemas.microsoft.com/office/word/2006/wordml" xmlns:wps="http://schemas.microsoft.com/office/word/2010/wordprocessingShape" mc:Ignorable="w14 w15 w16se w16cid w16 w16cex w16sdtdh wp14">
   <w:abstractNum w:abstractNumId="0" w15:restartNumberingAfterBreak="0">
     <w:nsid w:val="032E21D3"/>
     <w:multiLevelType w:val="hybridMultilevel"/>

</xml_diff>